<commit_message>
Doku update, minor bugfixes
</commit_message>
<xml_diff>
--- a/Doku.docx
+++ b/Doku.docx
@@ -3075,6 +3075,25 @@
         </w:rPr>
         <w:t xml:space="preserve">. </w:t>
       </w:r>
+      <w:r>
+        <w:rPr>
+          <w:rFonts w:ascii="Arial" w:hAnsi="Arial" w:cs="Arial"/>
+          <w:sz w:val="24"/>
+          <w:szCs w:val="24"/>
+        </w:rPr>
+        <w:t>Eine zweite Linie zeigt den gesamten Durchschnitt der stündlichen Tweets.</w:t>
+      </w:r>
+    </w:p>
+    <w:p>
+      <w:pPr>
+        <w:spacing w:line="360" w:lineRule="auto"/>
+        <w:jc w:val="both"/>
+        <w:rPr>
+          <w:rFonts w:ascii="Arial" w:hAnsi="Arial" w:cs="Arial"/>
+          <w:sz w:val="24"/>
+          <w:szCs w:val="24"/>
+        </w:rPr>
+      </w:pPr>
     </w:p>
     <w:p>
       <w:pPr>
@@ -3155,8 +3174,175 @@
           <w:sz w:val="24"/>
           <w:szCs w:val="24"/>
         </w:rPr>
-        <w:t>Eine zweite Linie zeigt den gesamten Durchschnitt der stündlichen Tweets.</w:t>
-      </w:r>
+        <w:t xml:space="preserve">Die Toplisten werden in einer minimalistischen </w:t>
+      </w:r>
+      <w:proofErr w:type="spellStart"/>
+      <w:r>
+        <w:rPr>
+          <w:rFonts w:ascii="Arial" w:hAnsi="Arial" w:cs="Arial"/>
+          <w:sz w:val="24"/>
+          <w:szCs w:val="24"/>
+        </w:rPr>
+        <w:t>Barchart</w:t>
+      </w:r>
+      <w:proofErr w:type="spellEnd"/>
+      <w:r>
+        <w:rPr>
+          <w:rFonts w:ascii="Arial" w:hAnsi="Arial" w:cs="Arial"/>
+          <w:sz w:val="24"/>
+          <w:szCs w:val="24"/>
+        </w:rPr>
+        <w:t xml:space="preserve"> angezeigt und können Hashtags, Keywords, </w:t>
+      </w:r>
+      <w:proofErr w:type="spellStart"/>
+      <w:r>
+        <w:rPr>
+          <w:rFonts w:ascii="Arial" w:hAnsi="Arial" w:cs="Arial"/>
+          <w:sz w:val="24"/>
+          <w:szCs w:val="24"/>
+        </w:rPr>
+        <w:t>Mentions</w:t>
+      </w:r>
+      <w:proofErr w:type="spellEnd"/>
+      <w:r>
+        <w:rPr>
+          <w:rFonts w:ascii="Arial" w:hAnsi="Arial" w:cs="Arial"/>
+          <w:sz w:val="24"/>
+          <w:szCs w:val="24"/>
+        </w:rPr>
+        <w:t xml:space="preserve"> und die Zusammenführung derer für einzelne Sprachen übersichtlich darstellen.</w:t>
+      </w:r>
+    </w:p>
+    <w:p>
+      <w:pPr>
+        <w:spacing w:line="360" w:lineRule="auto"/>
+        <w:jc w:val="both"/>
+        <w:rPr>
+          <w:rFonts w:ascii="Arial" w:hAnsi="Arial" w:cs="Arial"/>
+          <w:sz w:val="24"/>
+          <w:szCs w:val="24"/>
+        </w:rPr>
+      </w:pPr>
+    </w:p>
+    <w:p>
+      <w:pPr>
+        <w:spacing w:line="360" w:lineRule="auto"/>
+        <w:jc w:val="both"/>
+        <w:rPr>
+          <w:rFonts w:ascii="Arial" w:hAnsi="Arial" w:cs="Arial"/>
+          <w:sz w:val="24"/>
+          <w:szCs w:val="24"/>
+        </w:rPr>
+      </w:pPr>
+      <w:r>
+        <w:rPr>
+          <w:rFonts w:ascii="Arial" w:hAnsi="Arial" w:cs="Arial"/>
+          <w:sz w:val="24"/>
+          <w:szCs w:val="24"/>
+        </w:rPr>
+        <w:t xml:space="preserve">Die Ausnahme bilden die Erwähnungen, welche noch zusätzlich für eine intellektuelle Schlussfolgerung der Tendenzen bezüglich der Relation Kontaktaufnahme/ </w:t>
+      </w:r>
+      <w:proofErr w:type="spellStart"/>
+      <w:r>
+        <w:rPr>
+          <w:rFonts w:ascii="Arial" w:hAnsi="Arial" w:cs="Arial"/>
+          <w:sz w:val="24"/>
+          <w:szCs w:val="24"/>
+        </w:rPr>
+        <w:t>Tweetanzahl</w:t>
+      </w:r>
+      <w:proofErr w:type="spellEnd"/>
+      <w:r>
+        <w:rPr>
+          <w:rFonts w:ascii="Arial" w:hAnsi="Arial" w:cs="Arial"/>
+          <w:sz w:val="24"/>
+          <w:szCs w:val="24"/>
+        </w:rPr>
+        <w:t xml:space="preserve"> zwei Kuchengrafiken erhalten. </w:t>
+      </w:r>
+    </w:p>
+    <w:p>
+      <w:pPr>
+        <w:spacing w:line="360" w:lineRule="auto"/>
+        <w:jc w:val="both"/>
+        <w:rPr>
+          <w:rFonts w:ascii="Arial" w:hAnsi="Arial" w:cs="Arial"/>
+          <w:sz w:val="24"/>
+          <w:szCs w:val="24"/>
+        </w:rPr>
+      </w:pPr>
+      <w:r>
+        <w:rPr>
+          <w:noProof/>
+          <w:lang w:eastAsia="de-DE"/>
+        </w:rPr>
+        <w:drawing>
+          <wp:inline distT="0" distB="0" distL="0" distR="0" wp14:anchorId="5273B1A2" wp14:editId="0C91AFF2">
+            <wp:extent cx="5760720" cy="2819400"/>
+            <wp:effectExtent l="0" t="0" r="0" b="0"/>
+            <wp:docPr id="17" name="Grafik 17"/>
+            <wp:cNvGraphicFramePr>
+              <a:graphicFrameLocks xmlns:a="http://schemas.openxmlformats.org/drawingml/2006/main" noChangeAspect="1"/>
+            </wp:cNvGraphicFramePr>
+            <a:graphic xmlns:a="http://schemas.openxmlformats.org/drawingml/2006/main">
+              <a:graphicData uri="http://schemas.openxmlformats.org/drawingml/2006/picture">
+                <pic:pic xmlns:pic="http://schemas.openxmlformats.org/drawingml/2006/picture">
+                  <pic:nvPicPr>
+                    <pic:cNvPr id="1" name=""/>
+                    <pic:cNvPicPr/>
+                  </pic:nvPicPr>
+                  <pic:blipFill>
+                    <a:blip r:embed="rId17"/>
+                    <a:stretch>
+                      <a:fillRect/>
+                    </a:stretch>
+                  </pic:blipFill>
+                  <pic:spPr>
+                    <a:xfrm>
+                      <a:off x="0" y="0"/>
+                      <a:ext cx="5760720" cy="2819400"/>
+                    </a:xfrm>
+                    <a:prstGeom prst="rect">
+                      <a:avLst/>
+                    </a:prstGeom>
+                  </pic:spPr>
+                </pic:pic>
+              </a:graphicData>
+            </a:graphic>
+          </wp:inline>
+        </w:drawing>
+      </w:r>
+    </w:p>
+    <w:p>
+      <w:pPr>
+        <w:spacing w:line="360" w:lineRule="auto"/>
+        <w:jc w:val="both"/>
+        <w:rPr>
+          <w:rFonts w:ascii="Arial" w:hAnsi="Arial" w:cs="Arial"/>
+          <w:sz w:val="24"/>
+          <w:szCs w:val="24"/>
+        </w:rPr>
+      </w:pPr>
+      <w:r>
+        <w:rPr>
+          <w:rFonts w:ascii="Arial" w:hAnsi="Arial" w:cs="Arial"/>
+          <w:sz w:val="24"/>
+          <w:szCs w:val="24"/>
+        </w:rPr>
+        <w:lastRenderedPageBreak/>
+        <w:t xml:space="preserve">Die erste Kuchengrafik stellt die Anzahl der Tweets mit einer oder mehr Erwähnungen in Relation zu allen Tweets dar. </w:t>
+      </w:r>
+    </w:p>
+    <w:p>
+      <w:pPr>
+        <w:spacing w:line="360" w:lineRule="auto"/>
+        <w:jc w:val="both"/>
+        <w:rPr>
+          <w:rFonts w:ascii="Arial" w:hAnsi="Arial" w:cs="Arial"/>
+          <w:sz w:val="24"/>
+          <w:szCs w:val="24"/>
+        </w:rPr>
+      </w:pPr>
     </w:p>
     <w:p>
       <w:pPr>
@@ -3194,8 +3380,8 @@
             <v:path o:extrusionok="f" gradientshapeok="t" o:connecttype="rect"/>
             <o:lock v:ext="edit" aspectratio="t"/>
           </v:shapetype>
-          <v:shape id="_x0000_i1025" type="#_x0000_t75" style="width:453pt;height:339.75pt">
-            <v:imagedata r:id="rId17" o:title="timeline"/>
+          <v:shape id="_x0000_i1027" type="#_x0000_t75" style="width:279pt;height:209.25pt">
+            <v:imagedata r:id="rId18" o:title="mentions_percentage"/>
           </v:shape>
         </w:pict>
       </w:r>
@@ -3221,127 +3407,282 @@
           <w:szCs w:val="24"/>
         </w:rPr>
       </w:pPr>
-    </w:p>
-    <w:p>
-      <w:pPr>
-        <w:spacing w:line="360" w:lineRule="auto"/>
-        <w:jc w:val="both"/>
-        <w:rPr>
-          <w:rFonts w:ascii="Arial" w:hAnsi="Arial" w:cs="Arial"/>
-          <w:sz w:val="24"/>
-          <w:szCs w:val="24"/>
-        </w:rPr>
-      </w:pPr>
-      <w:r>
-        <w:rPr>
-          <w:rFonts w:ascii="Arial" w:hAnsi="Arial" w:cs="Arial"/>
-          <w:sz w:val="24"/>
-          <w:szCs w:val="24"/>
-        </w:rPr>
-        <w:lastRenderedPageBreak/>
-        <w:t xml:space="preserve">Die Toplisten werden in einer minimalistischen </w:t>
-      </w:r>
-      <w:proofErr w:type="spellStart"/>
-      <w:r>
-        <w:rPr>
-          <w:rFonts w:ascii="Arial" w:hAnsi="Arial" w:cs="Arial"/>
-          <w:sz w:val="24"/>
-          <w:szCs w:val="24"/>
-        </w:rPr>
-        <w:t>Barchart</w:t>
-      </w:r>
-      <w:proofErr w:type="spellEnd"/>
-      <w:r>
-        <w:rPr>
-          <w:rFonts w:ascii="Arial" w:hAnsi="Arial" w:cs="Arial"/>
-          <w:sz w:val="24"/>
-          <w:szCs w:val="24"/>
-        </w:rPr>
-        <w:t xml:space="preserve"> angezeigt und können Hashtags, Keywords, </w:t>
-      </w:r>
-      <w:proofErr w:type="spellStart"/>
-      <w:r>
-        <w:rPr>
-          <w:rFonts w:ascii="Arial" w:hAnsi="Arial" w:cs="Arial"/>
-          <w:sz w:val="24"/>
-          <w:szCs w:val="24"/>
-        </w:rPr>
-        <w:t>Mentions</w:t>
-      </w:r>
-      <w:proofErr w:type="spellEnd"/>
-      <w:r>
-        <w:rPr>
-          <w:rFonts w:ascii="Arial" w:hAnsi="Arial" w:cs="Arial"/>
-          <w:sz w:val="24"/>
-          <w:szCs w:val="24"/>
-        </w:rPr>
-        <w:t xml:space="preserve"> und die Zusammenführung derer für einzelne Sprachen übersichtlich darstellen.</w:t>
-      </w:r>
-    </w:p>
-    <w:p>
-      <w:pPr>
-        <w:spacing w:line="360" w:lineRule="auto"/>
-        <w:jc w:val="both"/>
-        <w:rPr>
-          <w:rFonts w:ascii="Arial" w:hAnsi="Arial" w:cs="Arial"/>
-          <w:sz w:val="24"/>
-          <w:szCs w:val="24"/>
-        </w:rPr>
-      </w:pPr>
-      <w:r>
-        <w:rPr>
-          <w:rFonts w:ascii="Arial" w:hAnsi="Arial" w:cs="Arial"/>
-          <w:sz w:val="24"/>
-          <w:szCs w:val="24"/>
-        </w:rPr>
-        <w:pict>
-          <v:shape id="_x0000_i1026" type="#_x0000_t75" style="width:453pt;height:333pt">
-            <v:imagedata r:id="rId18" o:title="keywords"/>
-          </v:shape>
-        </w:pict>
-      </w:r>
-    </w:p>
-    <w:p>
-      <w:pPr>
-        <w:spacing w:line="360" w:lineRule="auto"/>
-        <w:jc w:val="both"/>
-        <w:rPr>
-          <w:rFonts w:ascii="Arial" w:hAnsi="Arial" w:cs="Arial"/>
-          <w:sz w:val="24"/>
-          <w:szCs w:val="24"/>
-        </w:rPr>
-      </w:pPr>
-      <w:r>
-        <w:rPr>
-          <w:rFonts w:ascii="Arial" w:hAnsi="Arial" w:cs="Arial"/>
-          <w:sz w:val="24"/>
-          <w:szCs w:val="24"/>
-        </w:rPr>
-        <w:t xml:space="preserve">Die Ausnahme bilden die Erwähnungen, welche noch zusätzlich für eine intellektuelle Schlussfolgerung der Tendenzen bezüglich der Relation Kontaktaufnahme/ </w:t>
-      </w:r>
-      <w:proofErr w:type="spellStart"/>
-      <w:r>
-        <w:rPr>
-          <w:rFonts w:ascii="Arial" w:hAnsi="Arial" w:cs="Arial"/>
-          <w:sz w:val="24"/>
-          <w:szCs w:val="24"/>
-        </w:rPr>
-        <w:t>Tweetanzahl</w:t>
-      </w:r>
-      <w:proofErr w:type="spellEnd"/>
-      <w:r>
-        <w:rPr>
-          <w:rFonts w:ascii="Arial" w:hAnsi="Arial" w:cs="Arial"/>
-          <w:sz w:val="24"/>
-          <w:szCs w:val="24"/>
-        </w:rPr>
-        <w:t xml:space="preserve"> zwei Kuchengrafiken erhalten. </w:t>
-      </w:r>
-    </w:p>
-    <w:p>
-      <w:pPr>
-        <w:spacing w:line="360" w:lineRule="auto"/>
-        <w:jc w:val="both"/>
+      <w:r>
+        <w:rPr>
+          <w:rFonts w:ascii="Arial" w:hAnsi="Arial" w:cs="Arial"/>
+          <w:sz w:val="24"/>
+          <w:szCs w:val="24"/>
+        </w:rPr>
+        <w:t xml:space="preserve">Die Zweite zeigt die 25 meist genutzten Erwähnungen auf, welche zusätzlich mindestens </w:t>
+      </w:r>
+      <w:proofErr w:type="gramStart"/>
+      <w:r>
+        <w:rPr>
+          <w:rFonts w:ascii="Arial" w:hAnsi="Arial" w:cs="Arial"/>
+          <w:sz w:val="24"/>
+          <w:szCs w:val="24"/>
+        </w:rPr>
+        <w:t>25 mal</w:t>
+      </w:r>
+      <w:proofErr w:type="gramEnd"/>
+      <w:r>
+        <w:rPr>
+          <w:rFonts w:ascii="Arial" w:hAnsi="Arial" w:cs="Arial"/>
+          <w:sz w:val="24"/>
+          <w:szCs w:val="24"/>
+        </w:rPr>
+        <w:t xml:space="preserve"> gezählt wurden. Hieraus werden intellektuell die Entwickler- und </w:t>
+      </w:r>
+      <w:proofErr w:type="spellStart"/>
+      <w:r>
+        <w:rPr>
+          <w:rFonts w:ascii="Arial" w:hAnsi="Arial" w:cs="Arial"/>
+          <w:sz w:val="24"/>
+          <w:szCs w:val="24"/>
+        </w:rPr>
+        <w:t>Supportaccounts</w:t>
+      </w:r>
+      <w:proofErr w:type="spellEnd"/>
+      <w:r>
+        <w:rPr>
+          <w:rFonts w:ascii="Arial" w:hAnsi="Arial" w:cs="Arial"/>
+          <w:sz w:val="24"/>
+          <w:szCs w:val="24"/>
+        </w:rPr>
+        <w:t xml:space="preserve"> gelesen und gezählt um diese ebenfalls in Relation zu allen Tweets zu stellen.</w:t>
+      </w:r>
+    </w:p>
+    <w:p>
+      <w:pPr>
+        <w:spacing w:line="360" w:lineRule="auto"/>
+        <w:jc w:val="both"/>
+        <w:rPr>
+          <w:rFonts w:ascii="Arial" w:hAnsi="Arial" w:cs="Arial"/>
+          <w:sz w:val="24"/>
+          <w:szCs w:val="24"/>
+        </w:rPr>
+      </w:pPr>
+      <w:r>
+        <w:rPr>
+          <w:rFonts w:ascii="Arial" w:hAnsi="Arial" w:cs="Arial"/>
+          <w:sz w:val="24"/>
+          <w:szCs w:val="24"/>
+        </w:rPr>
+        <w:t xml:space="preserve">Auch für die </w:t>
+      </w:r>
+      <w:proofErr w:type="spellStart"/>
+      <w:r>
+        <w:rPr>
+          <w:rFonts w:ascii="Arial" w:hAnsi="Arial" w:cs="Arial"/>
+          <w:sz w:val="24"/>
+          <w:szCs w:val="24"/>
+        </w:rPr>
+        <w:t>Sentimentanalyse</w:t>
+      </w:r>
+      <w:proofErr w:type="spellEnd"/>
+      <w:r>
+        <w:rPr>
+          <w:rFonts w:ascii="Arial" w:hAnsi="Arial" w:cs="Arial"/>
+          <w:sz w:val="24"/>
+          <w:szCs w:val="24"/>
+        </w:rPr>
+        <w:t xml:space="preserve"> stellte sich die Kuchengrafik als optimal dar, da hier lediglich jeweils 3 Ergebnisse in Relation zueinander gestellt werden mussten. Positiv, Neutral, Negativ.</w:t>
+      </w:r>
+      <w:r>
+        <w:rPr>
+          <w:rFonts w:ascii="Arial" w:hAnsi="Arial" w:cs="Arial"/>
+          <w:sz w:val="24"/>
+          <w:szCs w:val="24"/>
+        </w:rPr>
+        <w:t xml:space="preserve"> </w:t>
+      </w:r>
+      <w:r>
+        <w:rPr>
+          <w:rFonts w:ascii="Arial" w:hAnsi="Arial" w:cs="Arial"/>
+          <w:sz w:val="24"/>
+          <w:szCs w:val="24"/>
+        </w:rPr>
+        <w:t xml:space="preserve">Die </w:t>
+      </w:r>
+      <w:proofErr w:type="spellStart"/>
+      <w:r>
+        <w:rPr>
+          <w:rFonts w:ascii="Arial" w:hAnsi="Arial" w:cs="Arial"/>
+          <w:sz w:val="24"/>
+          <w:szCs w:val="24"/>
+        </w:rPr>
+        <w:t>Sentimentanalyse</w:t>
+      </w:r>
+      <w:proofErr w:type="spellEnd"/>
+      <w:r>
+        <w:rPr>
+          <w:rFonts w:ascii="Arial" w:hAnsi="Arial" w:cs="Arial"/>
+          <w:sz w:val="24"/>
+          <w:szCs w:val="24"/>
+        </w:rPr>
+        <w:t xml:space="preserve"> lässt sich ebenfalls On-Top für 3 Sprachen sowie alle zusammen darstellen.</w:t>
+      </w:r>
+    </w:p>
+    <w:p>
+      <w:pPr>
+        <w:spacing w:line="360" w:lineRule="auto"/>
+        <w:jc w:val="both"/>
+        <w:rPr>
+          <w:rFonts w:ascii="Arial" w:hAnsi="Arial" w:cs="Arial"/>
+          <w:sz w:val="24"/>
+          <w:szCs w:val="24"/>
+        </w:rPr>
+      </w:pPr>
+    </w:p>
+    <w:p>
+      <w:pPr>
+        <w:spacing w:line="360" w:lineRule="auto"/>
+        <w:jc w:val="both"/>
+        <w:rPr>
+          <w:rFonts w:ascii="Arial" w:hAnsi="Arial" w:cs="Arial"/>
+          <w:sz w:val="24"/>
+          <w:szCs w:val="24"/>
+        </w:rPr>
+      </w:pPr>
+      <w:r>
+        <w:rPr>
+          <w:rFonts w:ascii="Arial" w:hAnsi="Arial" w:cs="Arial"/>
+          <w:sz w:val="24"/>
+          <w:szCs w:val="24"/>
+        </w:rPr>
+        <w:t xml:space="preserve">Die Wortzusammenhänge und -häufigkeiten werden in Form mehrerer </w:t>
+      </w:r>
+      <w:proofErr w:type="spellStart"/>
+      <w:r>
+        <w:rPr>
+          <w:rFonts w:ascii="Arial" w:hAnsi="Arial" w:cs="Arial"/>
+          <w:sz w:val="24"/>
+          <w:szCs w:val="24"/>
+        </w:rPr>
+        <w:t>Wordclouds</w:t>
+      </w:r>
+      <w:proofErr w:type="spellEnd"/>
+      <w:r>
+        <w:rPr>
+          <w:rFonts w:ascii="Arial" w:hAnsi="Arial" w:cs="Arial"/>
+          <w:sz w:val="24"/>
+          <w:szCs w:val="24"/>
+        </w:rPr>
+        <w:t xml:space="preserve"> dargestellt, hierzu werden die </w:t>
+      </w:r>
+      <w:proofErr w:type="spellStart"/>
+      <w:r>
+        <w:rPr>
+          <w:rFonts w:ascii="Arial" w:hAnsi="Arial" w:cs="Arial"/>
+          <w:sz w:val="24"/>
+          <w:szCs w:val="24"/>
+        </w:rPr>
+        <w:t>Dictionaries</w:t>
+      </w:r>
+      <w:proofErr w:type="spellEnd"/>
+      <w:r>
+        <w:rPr>
+          <w:rFonts w:ascii="Arial" w:hAnsi="Arial" w:cs="Arial"/>
+          <w:sz w:val="24"/>
+          <w:szCs w:val="24"/>
+        </w:rPr>
+        <w:t xml:space="preserve"> in eine Unterfunktion der </w:t>
+      </w:r>
+      <w:proofErr w:type="spellStart"/>
+      <w:r>
+        <w:rPr>
+          <w:rFonts w:ascii="Arial" w:hAnsi="Arial" w:cs="Arial"/>
+          <w:sz w:val="24"/>
+          <w:szCs w:val="24"/>
+        </w:rPr>
+        <w:t>Wordcloud</w:t>
+      </w:r>
+      <w:proofErr w:type="spellEnd"/>
+      <w:r>
+        <w:rPr>
+          <w:rFonts w:ascii="Arial" w:hAnsi="Arial" w:cs="Arial"/>
+          <w:sz w:val="24"/>
+          <w:szCs w:val="24"/>
+        </w:rPr>
+        <w:t xml:space="preserve"> </w:t>
+      </w:r>
+      <w:proofErr w:type="spellStart"/>
+      <w:r>
+        <w:rPr>
+          <w:rFonts w:ascii="Arial" w:hAnsi="Arial" w:cs="Arial"/>
+          <w:sz w:val="24"/>
+          <w:szCs w:val="24"/>
+        </w:rPr>
+        <w:t>Lib</w:t>
+      </w:r>
+      <w:proofErr w:type="spellEnd"/>
+      <w:r>
+        <w:rPr>
+          <w:rFonts w:ascii="Arial" w:hAnsi="Arial" w:cs="Arial"/>
+          <w:sz w:val="24"/>
+          <w:szCs w:val="24"/>
+        </w:rPr>
+        <w:t xml:space="preserve"> geschoben und zusätzlich das </w:t>
+      </w:r>
+      <w:proofErr w:type="spellStart"/>
+      <w:r>
+        <w:rPr>
+          <w:rFonts w:ascii="Arial" w:hAnsi="Arial" w:cs="Arial"/>
+          <w:sz w:val="24"/>
+          <w:szCs w:val="24"/>
+        </w:rPr>
+        <w:t>Twitterlogo</w:t>
+      </w:r>
+      <w:proofErr w:type="spellEnd"/>
+      <w:r>
+        <w:rPr>
+          <w:rFonts w:ascii="Arial" w:hAnsi="Arial" w:cs="Arial"/>
+          <w:sz w:val="24"/>
+          <w:szCs w:val="24"/>
+        </w:rPr>
+        <w:t xml:space="preserve"> als </w:t>
+      </w:r>
+      <w:proofErr w:type="spellStart"/>
+      <w:r>
+        <w:rPr>
+          <w:rFonts w:ascii="Arial" w:hAnsi="Arial" w:cs="Arial"/>
+          <w:sz w:val="24"/>
+          <w:szCs w:val="24"/>
+        </w:rPr>
+        <w:t>Mask</w:t>
+      </w:r>
+      <w:proofErr w:type="spellEnd"/>
+      <w:r>
+        <w:rPr>
+          <w:rFonts w:ascii="Arial" w:hAnsi="Arial" w:cs="Arial"/>
+          <w:sz w:val="24"/>
+          <w:szCs w:val="24"/>
+        </w:rPr>
+        <w:t xml:space="preserve"> sowie </w:t>
+      </w:r>
+      <w:proofErr w:type="gramStart"/>
+      <w:r>
+        <w:rPr>
+          <w:rFonts w:ascii="Arial" w:hAnsi="Arial" w:cs="Arial"/>
+          <w:sz w:val="24"/>
+          <w:szCs w:val="24"/>
+        </w:rPr>
+        <w:t>eine passende Font</w:t>
+      </w:r>
+      <w:proofErr w:type="gramEnd"/>
+      <w:r>
+        <w:rPr>
+          <w:rFonts w:ascii="Arial" w:hAnsi="Arial" w:cs="Arial"/>
+          <w:sz w:val="24"/>
+          <w:szCs w:val="24"/>
+        </w:rPr>
+        <w:t xml:space="preserve"> geladen.</w:t>
+      </w:r>
+    </w:p>
+    <w:p>
+      <w:pPr>
+        <w:spacing w:line="360" w:lineRule="auto"/>
+        <w:jc w:val="center"/>
         <w:rPr>
           <w:rFonts w:ascii="Arial" w:hAnsi="Arial" w:cs="Arial"/>
           <w:sz w:val="24"/>
@@ -3353,11 +3694,12 @@
           <w:noProof/>
           <w:lang w:eastAsia="de-DE"/>
         </w:rPr>
+        <w:lastRenderedPageBreak/>
         <w:drawing>
-          <wp:inline distT="0" distB="0" distL="0" distR="0" wp14:anchorId="5273B1A2" wp14:editId="0C91AFF2">
-            <wp:extent cx="5760720" cy="2819400"/>
-            <wp:effectExtent l="0" t="0" r="0" b="0"/>
-            <wp:docPr id="17" name="Grafik 17"/>
+          <wp:inline distT="0" distB="0" distL="0" distR="0" wp14:anchorId="7FE4500C" wp14:editId="18D72F57">
+            <wp:extent cx="5610225" cy="1066800"/>
+            <wp:effectExtent l="0" t="0" r="9525" b="0"/>
+            <wp:docPr id="11" name="Grafik 11"/>
             <wp:cNvGraphicFramePr>
               <a:graphicFrameLocks xmlns:a="http://schemas.openxmlformats.org/drawingml/2006/main" noChangeAspect="1"/>
             </wp:cNvGraphicFramePr>
@@ -3377,7 +3719,7 @@
                   <pic:spPr>
                     <a:xfrm>
                       <a:off x="0" y="0"/>
-                      <a:ext cx="5760720" cy="2819400"/>
+                      <a:ext cx="5610225" cy="1066800"/>
                     </a:xfrm>
                     <a:prstGeom prst="rect">
                       <a:avLst/>
@@ -3406,315 +3748,7 @@
           <w:sz w:val="24"/>
           <w:szCs w:val="24"/>
         </w:rPr>
-        <w:lastRenderedPageBreak/>
-        <w:t xml:space="preserve">Die erste Kuchengrafik stellt die Anzahl der Tweets mit einer oder mehr Erwähnungen in Relation zu allen Tweets dar. </w:t>
-      </w:r>
-    </w:p>
-    <w:p>
-      <w:pPr>
-        <w:spacing w:line="360" w:lineRule="auto"/>
-        <w:jc w:val="center"/>
-        <w:rPr>
-          <w:rFonts w:ascii="Arial" w:hAnsi="Arial" w:cs="Arial"/>
-          <w:sz w:val="24"/>
-          <w:szCs w:val="24"/>
-        </w:rPr>
-      </w:pPr>
-      <w:r>
-        <w:rPr>
-          <w:rFonts w:ascii="Arial" w:hAnsi="Arial" w:cs="Arial"/>
-          <w:sz w:val="24"/>
-          <w:szCs w:val="24"/>
-        </w:rPr>
-        <w:pict>
-          <v:shape id="_x0000_i1027" type="#_x0000_t75" style="width:306.75pt;height:230.25pt">
-            <v:imagedata r:id="rId20" o:title="mentions_percentage"/>
-          </v:shape>
-        </w:pict>
-      </w:r>
-    </w:p>
-    <w:p>
-      <w:pPr>
-        <w:spacing w:line="360" w:lineRule="auto"/>
-        <w:jc w:val="both"/>
-        <w:rPr>
-          <w:rFonts w:ascii="Arial" w:hAnsi="Arial" w:cs="Arial"/>
-          <w:sz w:val="24"/>
-          <w:szCs w:val="24"/>
-        </w:rPr>
-      </w:pPr>
-      <w:r>
-        <w:rPr>
-          <w:rFonts w:ascii="Arial" w:hAnsi="Arial" w:cs="Arial"/>
-          <w:sz w:val="24"/>
-          <w:szCs w:val="24"/>
-        </w:rPr>
-        <w:t xml:space="preserve">Die Zweite zeigt die 25 meist genutzten Erwähnungen auf, welche zusätzlich mindestens </w:t>
-      </w:r>
-      <w:proofErr w:type="gramStart"/>
-      <w:r>
-        <w:rPr>
-          <w:rFonts w:ascii="Arial" w:hAnsi="Arial" w:cs="Arial"/>
-          <w:sz w:val="24"/>
-          <w:szCs w:val="24"/>
-        </w:rPr>
-        <w:t>25 mal</w:t>
-      </w:r>
-      <w:proofErr w:type="gramEnd"/>
-      <w:r>
-        <w:rPr>
-          <w:rFonts w:ascii="Arial" w:hAnsi="Arial" w:cs="Arial"/>
-          <w:sz w:val="24"/>
-          <w:szCs w:val="24"/>
-        </w:rPr>
-        <w:t xml:space="preserve"> gezählt wurden. Hieraus werden intellektuell die Entwickler- und </w:t>
-      </w:r>
-      <w:proofErr w:type="spellStart"/>
-      <w:r>
-        <w:rPr>
-          <w:rFonts w:ascii="Arial" w:hAnsi="Arial" w:cs="Arial"/>
-          <w:sz w:val="24"/>
-          <w:szCs w:val="24"/>
-        </w:rPr>
-        <w:t>Supportaccounts</w:t>
-      </w:r>
-      <w:proofErr w:type="spellEnd"/>
-      <w:r>
-        <w:rPr>
-          <w:rFonts w:ascii="Arial" w:hAnsi="Arial" w:cs="Arial"/>
-          <w:sz w:val="24"/>
-          <w:szCs w:val="24"/>
-        </w:rPr>
-        <w:t xml:space="preserve"> gelesen und gezählt um diese ebenfalls in Relation zu allen Tweets zu stellen.</w:t>
-      </w:r>
-    </w:p>
-    <w:p>
-      <w:pPr>
-        <w:spacing w:line="360" w:lineRule="auto"/>
-        <w:jc w:val="center"/>
-        <w:rPr>
-          <w:rFonts w:ascii="Arial" w:hAnsi="Arial" w:cs="Arial"/>
-          <w:sz w:val="24"/>
-          <w:szCs w:val="24"/>
-        </w:rPr>
-      </w:pPr>
-      <w:r>
-        <w:rPr>
-          <w:rFonts w:ascii="Arial" w:hAnsi="Arial" w:cs="Arial"/>
-          <w:sz w:val="24"/>
-          <w:szCs w:val="24"/>
-        </w:rPr>
-        <w:pict>
-          <v:shape id="_x0000_i1028" type="#_x0000_t75" style="width:404.25pt;height:327pt">
-            <v:imagedata r:id="rId21" o:title="mentions"/>
-          </v:shape>
-        </w:pict>
-      </w:r>
-    </w:p>
-    <w:p>
-      <w:pPr>
-        <w:spacing w:line="360" w:lineRule="auto"/>
-        <w:jc w:val="both"/>
-        <w:rPr>
-          <w:rFonts w:ascii="Arial" w:hAnsi="Arial" w:cs="Arial"/>
-          <w:sz w:val="24"/>
-          <w:szCs w:val="24"/>
-        </w:rPr>
-      </w:pPr>
-      <w:r>
-        <w:rPr>
-          <w:rFonts w:ascii="Arial" w:hAnsi="Arial" w:cs="Arial"/>
-          <w:sz w:val="24"/>
-          <w:szCs w:val="24"/>
-        </w:rPr>
-        <w:lastRenderedPageBreak/>
-        <w:t xml:space="preserve">Auch für die </w:t>
-      </w:r>
-      <w:proofErr w:type="spellStart"/>
-      <w:r>
-        <w:rPr>
-          <w:rFonts w:ascii="Arial" w:hAnsi="Arial" w:cs="Arial"/>
-          <w:sz w:val="24"/>
-          <w:szCs w:val="24"/>
-        </w:rPr>
-        <w:t>Sentimentanalyse</w:t>
-      </w:r>
-      <w:proofErr w:type="spellEnd"/>
-      <w:r>
-        <w:rPr>
-          <w:rFonts w:ascii="Arial" w:hAnsi="Arial" w:cs="Arial"/>
-          <w:sz w:val="24"/>
-          <w:szCs w:val="24"/>
-        </w:rPr>
-        <w:t xml:space="preserve"> stellte sich die Kuchengrafik als optimal dar, da hier lediglich jeweils 3 Ergebnisse in Relation zueinander gestellt werden mussten. Positiv, Neutral, Negativ.</w:t>
-      </w:r>
-    </w:p>
-    <w:p>
-      <w:pPr>
-        <w:spacing w:line="360" w:lineRule="auto"/>
-        <w:jc w:val="center"/>
-        <w:rPr>
-          <w:rFonts w:ascii="Arial" w:hAnsi="Arial" w:cs="Arial"/>
-          <w:sz w:val="24"/>
-          <w:szCs w:val="24"/>
-        </w:rPr>
-      </w:pPr>
-      <w:r>
-        <w:rPr>
-          <w:rFonts w:ascii="Arial" w:hAnsi="Arial" w:cs="Arial"/>
-          <w:sz w:val="24"/>
-          <w:szCs w:val="24"/>
-        </w:rPr>
-        <w:pict>
-          <v:shape id="_x0000_i1029" type="#_x0000_t75" style="width:453pt;height:339.75pt">
-            <v:imagedata r:id="rId22" o:title="sentiment_analysis_of_all_tweets"/>
-          </v:shape>
-        </w:pict>
-      </w:r>
-    </w:p>
-    <w:p>
-      <w:pPr>
-        <w:spacing w:line="360" w:lineRule="auto"/>
-        <w:jc w:val="both"/>
-        <w:rPr>
-          <w:rFonts w:ascii="Arial" w:hAnsi="Arial" w:cs="Arial"/>
-          <w:sz w:val="24"/>
-          <w:szCs w:val="24"/>
-        </w:rPr>
-      </w:pPr>
-      <w:r>
-        <w:rPr>
-          <w:rFonts w:ascii="Arial" w:hAnsi="Arial" w:cs="Arial"/>
-          <w:sz w:val="24"/>
-          <w:szCs w:val="24"/>
-        </w:rPr>
-        <w:t xml:space="preserve">Die </w:t>
-      </w:r>
-      <w:proofErr w:type="spellStart"/>
-      <w:r>
-        <w:rPr>
-          <w:rFonts w:ascii="Arial" w:hAnsi="Arial" w:cs="Arial"/>
-          <w:sz w:val="24"/>
-          <w:szCs w:val="24"/>
-        </w:rPr>
-        <w:t>Sentimentanalyse</w:t>
-      </w:r>
-      <w:proofErr w:type="spellEnd"/>
-      <w:r>
-        <w:rPr>
-          <w:rFonts w:ascii="Arial" w:hAnsi="Arial" w:cs="Arial"/>
-          <w:sz w:val="24"/>
-          <w:szCs w:val="24"/>
-        </w:rPr>
-        <w:t xml:space="preserve"> lässt sich ebenfalls On-Top für 3 Sprachen sowie alle zusammen darstellen.</w:t>
-      </w:r>
-    </w:p>
-    <w:p>
-      <w:pPr>
-        <w:spacing w:line="360" w:lineRule="auto"/>
-        <w:jc w:val="both"/>
-        <w:rPr>
-          <w:rFonts w:ascii="Arial" w:hAnsi="Arial" w:cs="Arial"/>
-          <w:sz w:val="24"/>
-          <w:szCs w:val="24"/>
-        </w:rPr>
-      </w:pPr>
-    </w:p>
-    <w:p>
-      <w:pPr>
-        <w:spacing w:line="360" w:lineRule="auto"/>
-        <w:jc w:val="both"/>
-        <w:rPr>
-          <w:rFonts w:ascii="Arial" w:hAnsi="Arial" w:cs="Arial"/>
-          <w:sz w:val="24"/>
-          <w:szCs w:val="24"/>
-        </w:rPr>
-      </w:pPr>
-    </w:p>
-    <w:p>
-      <w:pPr>
-        <w:spacing w:line="360" w:lineRule="auto"/>
-        <w:jc w:val="both"/>
-        <w:rPr>
-          <w:rFonts w:ascii="Arial" w:hAnsi="Arial" w:cs="Arial"/>
-          <w:sz w:val="24"/>
-          <w:szCs w:val="24"/>
-        </w:rPr>
-      </w:pPr>
-    </w:p>
-    <w:p>
-      <w:pPr>
-        <w:spacing w:line="360" w:lineRule="auto"/>
-        <w:jc w:val="both"/>
-        <w:rPr>
-          <w:rFonts w:ascii="Arial" w:hAnsi="Arial" w:cs="Arial"/>
-          <w:sz w:val="24"/>
-          <w:szCs w:val="24"/>
-        </w:rPr>
-      </w:pPr>
-    </w:p>
-    <w:p>
-      <w:pPr>
-        <w:spacing w:line="360" w:lineRule="auto"/>
-        <w:jc w:val="both"/>
-        <w:rPr>
-          <w:rFonts w:ascii="Arial" w:hAnsi="Arial" w:cs="Arial"/>
-          <w:sz w:val="24"/>
-          <w:szCs w:val="24"/>
-        </w:rPr>
-      </w:pPr>
-    </w:p>
-    <w:p>
-      <w:pPr>
-        <w:spacing w:line="360" w:lineRule="auto"/>
-        <w:jc w:val="both"/>
-        <w:rPr>
-          <w:rFonts w:ascii="Arial" w:hAnsi="Arial" w:cs="Arial"/>
-          <w:sz w:val="24"/>
-          <w:szCs w:val="24"/>
-        </w:rPr>
-      </w:pPr>
-    </w:p>
-    <w:p>
-      <w:pPr>
-        <w:spacing w:line="360" w:lineRule="auto"/>
-        <w:jc w:val="both"/>
-        <w:rPr>
-          <w:rFonts w:ascii="Arial" w:hAnsi="Arial" w:cs="Arial"/>
-          <w:sz w:val="24"/>
-          <w:szCs w:val="24"/>
-        </w:rPr>
-      </w:pPr>
-    </w:p>
-    <w:p>
-      <w:pPr>
-        <w:spacing w:line="360" w:lineRule="auto"/>
-        <w:jc w:val="both"/>
-        <w:rPr>
-          <w:rFonts w:ascii="Arial" w:hAnsi="Arial" w:cs="Arial"/>
-          <w:sz w:val="24"/>
-          <w:szCs w:val="24"/>
-        </w:rPr>
-      </w:pPr>
-    </w:p>
-    <w:p>
-      <w:pPr>
-        <w:spacing w:line="360" w:lineRule="auto"/>
-        <w:jc w:val="both"/>
-        <w:rPr>
-          <w:rFonts w:ascii="Arial" w:hAnsi="Arial" w:cs="Arial"/>
-          <w:sz w:val="24"/>
-          <w:szCs w:val="24"/>
-        </w:rPr>
-      </w:pPr>
-      <w:r>
-        <w:rPr>
-          <w:rFonts w:ascii="Arial" w:hAnsi="Arial" w:cs="Arial"/>
-          <w:sz w:val="24"/>
-          <w:szCs w:val="24"/>
-        </w:rPr>
-        <w:lastRenderedPageBreak/>
-        <w:t xml:space="preserve">Die Wortzusammenhänge und -häufigkeiten werden in Form mehrerer </w:t>
+        <w:t xml:space="preserve">Zusätzlich zu den </w:t>
       </w:r>
       <w:proofErr w:type="spellStart"/>
       <w:r>
@@ -3732,223 +3766,26 @@
           <w:sz w:val="24"/>
           <w:szCs w:val="24"/>
         </w:rPr>
-        <w:t xml:space="preserve"> dargestellt, hierzu werden die </w:t>
-      </w:r>
-      <w:proofErr w:type="spellStart"/>
-      <w:r>
-        <w:rPr>
-          <w:rFonts w:ascii="Arial" w:hAnsi="Arial" w:cs="Arial"/>
-          <w:sz w:val="24"/>
-          <w:szCs w:val="24"/>
-        </w:rPr>
-        <w:t>Dictionaries</w:t>
-      </w:r>
-      <w:proofErr w:type="spellEnd"/>
-      <w:r>
-        <w:rPr>
-          <w:rFonts w:ascii="Arial" w:hAnsi="Arial" w:cs="Arial"/>
-          <w:sz w:val="24"/>
-          <w:szCs w:val="24"/>
-        </w:rPr>
-        <w:t xml:space="preserve"> in eine Unterfunktion der </w:t>
-      </w:r>
-      <w:proofErr w:type="spellStart"/>
-      <w:r>
-        <w:rPr>
-          <w:rFonts w:ascii="Arial" w:hAnsi="Arial" w:cs="Arial"/>
-          <w:sz w:val="24"/>
-          <w:szCs w:val="24"/>
-        </w:rPr>
-        <w:t>Wordcloud</w:t>
-      </w:r>
-      <w:proofErr w:type="spellEnd"/>
-      <w:r>
-        <w:rPr>
-          <w:rFonts w:ascii="Arial" w:hAnsi="Arial" w:cs="Arial"/>
-          <w:sz w:val="24"/>
-          <w:szCs w:val="24"/>
-        </w:rPr>
-        <w:t xml:space="preserve"> </w:t>
-      </w:r>
-      <w:proofErr w:type="spellStart"/>
-      <w:r>
-        <w:rPr>
-          <w:rFonts w:ascii="Arial" w:hAnsi="Arial" w:cs="Arial"/>
-          <w:sz w:val="24"/>
-          <w:szCs w:val="24"/>
-        </w:rPr>
-        <w:t>Lib</w:t>
-      </w:r>
-      <w:proofErr w:type="spellEnd"/>
-      <w:r>
-        <w:rPr>
-          <w:rFonts w:ascii="Arial" w:hAnsi="Arial" w:cs="Arial"/>
-          <w:sz w:val="24"/>
-          <w:szCs w:val="24"/>
-        </w:rPr>
-        <w:t xml:space="preserve"> geschoben und zusätzlich das </w:t>
-      </w:r>
-      <w:proofErr w:type="spellStart"/>
-      <w:r>
-        <w:rPr>
-          <w:rFonts w:ascii="Arial" w:hAnsi="Arial" w:cs="Arial"/>
-          <w:sz w:val="24"/>
-          <w:szCs w:val="24"/>
-        </w:rPr>
-        <w:t>Twitterlogo</w:t>
-      </w:r>
-      <w:proofErr w:type="spellEnd"/>
-      <w:r>
-        <w:rPr>
-          <w:rFonts w:ascii="Arial" w:hAnsi="Arial" w:cs="Arial"/>
-          <w:sz w:val="24"/>
-          <w:szCs w:val="24"/>
-        </w:rPr>
-        <w:t xml:space="preserve"> als </w:t>
-      </w:r>
-      <w:proofErr w:type="spellStart"/>
-      <w:r>
-        <w:rPr>
-          <w:rFonts w:ascii="Arial" w:hAnsi="Arial" w:cs="Arial"/>
-          <w:sz w:val="24"/>
-          <w:szCs w:val="24"/>
-        </w:rPr>
-        <w:t>Mask</w:t>
-      </w:r>
-      <w:proofErr w:type="spellEnd"/>
-      <w:r>
-        <w:rPr>
-          <w:rFonts w:ascii="Arial" w:hAnsi="Arial" w:cs="Arial"/>
-          <w:sz w:val="24"/>
-          <w:szCs w:val="24"/>
-        </w:rPr>
-        <w:t xml:space="preserve"> sowie </w:t>
-      </w:r>
-      <w:proofErr w:type="gramStart"/>
-      <w:r>
-        <w:rPr>
-          <w:rFonts w:ascii="Arial" w:hAnsi="Arial" w:cs="Arial"/>
-          <w:sz w:val="24"/>
-          <w:szCs w:val="24"/>
-        </w:rPr>
-        <w:t>eine passende Font</w:t>
-      </w:r>
-      <w:proofErr w:type="gramEnd"/>
-      <w:r>
-        <w:rPr>
-          <w:rFonts w:ascii="Arial" w:hAnsi="Arial" w:cs="Arial"/>
-          <w:sz w:val="24"/>
-          <w:szCs w:val="24"/>
-        </w:rPr>
-        <w:t xml:space="preserve"> geladen.</w:t>
-      </w:r>
-    </w:p>
-    <w:p>
-      <w:pPr>
-        <w:spacing w:line="360" w:lineRule="auto"/>
-        <w:jc w:val="both"/>
-        <w:rPr>
-          <w:rFonts w:ascii="Arial" w:hAnsi="Arial" w:cs="Arial"/>
-          <w:sz w:val="24"/>
-          <w:szCs w:val="24"/>
-        </w:rPr>
-      </w:pPr>
-      <w:r>
-        <w:rPr>
-          <w:rFonts w:ascii="Arial" w:hAnsi="Arial" w:cs="Arial"/>
-          <w:sz w:val="24"/>
-          <w:szCs w:val="24"/>
-        </w:rPr>
-        <w:pict>
-          <v:shape id="_x0000_i1030" type="#_x0000_t75" style="width:453pt;height:366pt">
-            <v:imagedata r:id="rId23" o:title="warcraft"/>
-          </v:shape>
-        </w:pict>
-      </w:r>
-    </w:p>
-    <w:p>
-      <w:pPr>
-        <w:spacing w:line="360" w:lineRule="auto"/>
-        <w:jc w:val="both"/>
-        <w:rPr>
-          <w:rFonts w:ascii="Arial" w:hAnsi="Arial" w:cs="Arial"/>
-          <w:sz w:val="24"/>
-          <w:szCs w:val="24"/>
-        </w:rPr>
-      </w:pPr>
-      <w:r>
-        <w:rPr>
-          <w:rFonts w:ascii="Arial" w:hAnsi="Arial" w:cs="Arial"/>
-          <w:sz w:val="24"/>
-          <w:szCs w:val="24"/>
-        </w:rPr>
-        <w:t>Das oben gezeigte Bild zeigt die am häufigsten mit dem Begriff „</w:t>
-      </w:r>
-      <w:proofErr w:type="spellStart"/>
-      <w:r>
-        <w:rPr>
-          <w:rFonts w:ascii="Arial" w:hAnsi="Arial" w:cs="Arial"/>
-          <w:sz w:val="24"/>
-          <w:szCs w:val="24"/>
-        </w:rPr>
-        <w:t>warcraft</w:t>
-      </w:r>
-      <w:proofErr w:type="spellEnd"/>
-      <w:r>
-        <w:rPr>
-          <w:rFonts w:ascii="Arial" w:hAnsi="Arial" w:cs="Arial"/>
-          <w:sz w:val="24"/>
-          <w:szCs w:val="24"/>
-        </w:rPr>
-        <w:t>“ zusammen in einem Tweet vorkommenden Wörter an. Je größer das Wort, desto häufiger kam es mit „</w:t>
-      </w:r>
-      <w:proofErr w:type="spellStart"/>
-      <w:r>
-        <w:rPr>
-          <w:rFonts w:ascii="Arial" w:hAnsi="Arial" w:cs="Arial"/>
-          <w:sz w:val="24"/>
-          <w:szCs w:val="24"/>
-        </w:rPr>
-        <w:t>warcraft</w:t>
-      </w:r>
-      <w:proofErr w:type="spellEnd"/>
-      <w:r>
-        <w:rPr>
-          <w:rFonts w:ascii="Arial" w:hAnsi="Arial" w:cs="Arial"/>
-          <w:sz w:val="24"/>
-          <w:szCs w:val="24"/>
-        </w:rPr>
-        <w:t>“ zusammen vor.</w:t>
-      </w:r>
-    </w:p>
-    <w:p>
-      <w:pPr>
-        <w:spacing w:line="360" w:lineRule="auto"/>
-        <w:jc w:val="both"/>
-        <w:rPr>
-          <w:rFonts w:ascii="Arial" w:hAnsi="Arial" w:cs="Arial"/>
-          <w:sz w:val="24"/>
-          <w:szCs w:val="24"/>
-        </w:rPr>
-      </w:pPr>
-    </w:p>
-    <w:p>
-      <w:pPr>
-        <w:spacing w:line="360" w:lineRule="auto"/>
-        <w:jc w:val="both"/>
-        <w:rPr>
-          <w:rFonts w:ascii="Arial" w:hAnsi="Arial" w:cs="Arial"/>
-          <w:sz w:val="24"/>
-          <w:szCs w:val="24"/>
-        </w:rPr>
-      </w:pPr>
-      <w:r>
-        <w:rPr>
-          <w:rFonts w:ascii="Arial" w:hAnsi="Arial" w:cs="Arial"/>
-          <w:sz w:val="24"/>
-          <w:szCs w:val="24"/>
-        </w:rPr>
-        <w:t xml:space="preserve">Zusätzlich zu den </w:t>
+        <w:t xml:space="preserve"> wurde ein interaktiver Scatterplot angelegt, welcher alle Worte den Toptermen zugeordnet in einer Grafik anzeigt.</w:t>
+      </w:r>
+    </w:p>
+    <w:p>
+      <w:pPr>
+        <w:spacing w:line="360" w:lineRule="auto"/>
+        <w:jc w:val="both"/>
+        <w:rPr>
+          <w:rFonts w:ascii="Arial" w:hAnsi="Arial" w:cs="Arial"/>
+          <w:sz w:val="24"/>
+          <w:szCs w:val="24"/>
+        </w:rPr>
+      </w:pPr>
+      <w:r>
+        <w:rPr>
+          <w:rFonts w:ascii="Arial" w:hAnsi="Arial" w:cs="Arial"/>
+          <w:sz w:val="24"/>
+          <w:szCs w:val="24"/>
+        </w:rPr>
+        <w:t xml:space="preserve">Hierzu wurden die Daten der </w:t>
       </w:r>
       <w:proofErr w:type="spellStart"/>
       <w:r>
@@ -3966,7 +3803,43 @@
           <w:sz w:val="24"/>
           <w:szCs w:val="24"/>
         </w:rPr>
-        <w:t xml:space="preserve"> wurde ein interaktiver Scatterplot angelegt, welcher alle Worte den Toptermen zugeordnet in einer Grafik anzeigt.</w:t>
+        <w:t xml:space="preserve"> in eine .</w:t>
+      </w:r>
+      <w:proofErr w:type="spellStart"/>
+      <w:r>
+        <w:rPr>
+          <w:rFonts w:ascii="Arial" w:hAnsi="Arial" w:cs="Arial"/>
+          <w:sz w:val="24"/>
+          <w:szCs w:val="24"/>
+        </w:rPr>
+        <w:t>csv</w:t>
+      </w:r>
+      <w:proofErr w:type="spellEnd"/>
+      <w:r>
+        <w:rPr>
+          <w:rFonts w:ascii="Arial" w:hAnsi="Arial" w:cs="Arial"/>
+          <w:sz w:val="24"/>
+          <w:szCs w:val="24"/>
+        </w:rPr>
+        <w:t xml:space="preserve"> Datei gespeichert und manuell auf einzelne Dateien aufgeteilt um diese dann in die Seite plot.ly einzuspeisen und zu konfigurieren. Das Ergebnis wird als </w:t>
+      </w:r>
+      <w:proofErr w:type="spellStart"/>
+      <w:r>
+        <w:rPr>
+          <w:rFonts w:ascii="Arial" w:hAnsi="Arial" w:cs="Arial"/>
+          <w:sz w:val="24"/>
+          <w:szCs w:val="24"/>
+        </w:rPr>
+        <w:t>html</w:t>
+      </w:r>
+      <w:proofErr w:type="spellEnd"/>
+      <w:r>
+        <w:rPr>
+          <w:rFonts w:ascii="Arial" w:hAnsi="Arial" w:cs="Arial"/>
+          <w:sz w:val="24"/>
+          <w:szCs w:val="24"/>
+        </w:rPr>
+        <w:t xml:space="preserve"> Datei gespeichert und ist somit interaktiv in Form von zoomen, verschieben und skalieren verfügbar.</w:t>
       </w:r>
     </w:p>
     <w:p>
@@ -3984,136 +3857,10 @@
           <w:noProof/>
           <w:lang w:eastAsia="de-DE"/>
         </w:rPr>
-        <w:lastRenderedPageBreak/>
-        <w:drawing>
-          <wp:inline distT="0" distB="0" distL="0" distR="0" wp14:anchorId="3AC093F0" wp14:editId="728A342B">
-            <wp:extent cx="5237018" cy="2667000"/>
-            <wp:effectExtent l="0" t="0" r="1905" b="0"/>
-            <wp:docPr id="6" name="Grafik 6"/>
-            <wp:cNvGraphicFramePr>
-              <a:graphicFrameLocks xmlns:a="http://schemas.openxmlformats.org/drawingml/2006/main" noChangeAspect="1"/>
-            </wp:cNvGraphicFramePr>
-            <a:graphic xmlns:a="http://schemas.openxmlformats.org/drawingml/2006/main">
-              <a:graphicData uri="http://schemas.openxmlformats.org/drawingml/2006/picture">
-                <pic:pic xmlns:pic="http://schemas.openxmlformats.org/drawingml/2006/picture">
-                  <pic:nvPicPr>
-                    <pic:cNvPr id="1" name=""/>
-                    <pic:cNvPicPr/>
-                  </pic:nvPicPr>
-                  <pic:blipFill>
-                    <a:blip r:embed="rId24"/>
-                    <a:stretch>
-                      <a:fillRect/>
-                    </a:stretch>
-                  </pic:blipFill>
-                  <pic:spPr>
-                    <a:xfrm>
-                      <a:off x="0" y="0"/>
-                      <a:ext cx="5250928" cy="2674084"/>
-                    </a:xfrm>
-                    <a:prstGeom prst="rect">
-                      <a:avLst/>
-                    </a:prstGeom>
-                  </pic:spPr>
-                </pic:pic>
-              </a:graphicData>
-            </a:graphic>
-          </wp:inline>
-        </w:drawing>
-      </w:r>
-    </w:p>
-    <w:p>
-      <w:pPr>
-        <w:spacing w:line="360" w:lineRule="auto"/>
-        <w:jc w:val="both"/>
-        <w:rPr>
-          <w:rFonts w:ascii="Arial" w:hAnsi="Arial" w:cs="Arial"/>
-          <w:sz w:val="24"/>
-          <w:szCs w:val="24"/>
-        </w:rPr>
-      </w:pPr>
-      <w:r>
-        <w:rPr>
-          <w:rFonts w:ascii="Arial" w:hAnsi="Arial" w:cs="Arial"/>
-          <w:sz w:val="24"/>
-          <w:szCs w:val="24"/>
-        </w:rPr>
-        <w:t xml:space="preserve">Hierzu wurden die Daten der </w:t>
-      </w:r>
-      <w:proofErr w:type="spellStart"/>
-      <w:r>
-        <w:rPr>
-          <w:rFonts w:ascii="Arial" w:hAnsi="Arial" w:cs="Arial"/>
-          <w:sz w:val="24"/>
-          <w:szCs w:val="24"/>
-        </w:rPr>
-        <w:t>Wordclouds</w:t>
-      </w:r>
-      <w:proofErr w:type="spellEnd"/>
-      <w:r>
-        <w:rPr>
-          <w:rFonts w:ascii="Arial" w:hAnsi="Arial" w:cs="Arial"/>
-          <w:sz w:val="24"/>
-          <w:szCs w:val="24"/>
-        </w:rPr>
-        <w:t xml:space="preserve"> in eine .</w:t>
-      </w:r>
-      <w:proofErr w:type="spellStart"/>
-      <w:r>
-        <w:rPr>
-          <w:rFonts w:ascii="Arial" w:hAnsi="Arial" w:cs="Arial"/>
-          <w:sz w:val="24"/>
-          <w:szCs w:val="24"/>
-        </w:rPr>
-        <w:t>csv</w:t>
-      </w:r>
-      <w:proofErr w:type="spellEnd"/>
-      <w:r>
-        <w:rPr>
-          <w:rFonts w:ascii="Arial" w:hAnsi="Arial" w:cs="Arial"/>
-          <w:sz w:val="24"/>
-          <w:szCs w:val="24"/>
-        </w:rPr>
-        <w:t xml:space="preserve"> Datei gespeichert und manuell auf einzelne Dateien aufgeteilt um diese dann in die Seite plot.ly einzuspeisen und zu konfigurieren. Das Ergebnis wird als </w:t>
-      </w:r>
-      <w:proofErr w:type="spellStart"/>
-      <w:r>
-        <w:rPr>
-          <w:rFonts w:ascii="Arial" w:hAnsi="Arial" w:cs="Arial"/>
-          <w:sz w:val="24"/>
-          <w:szCs w:val="24"/>
-        </w:rPr>
-        <w:t>html</w:t>
-      </w:r>
-      <w:proofErr w:type="spellEnd"/>
-      <w:r>
-        <w:rPr>
-          <w:rFonts w:ascii="Arial" w:hAnsi="Arial" w:cs="Arial"/>
-          <w:sz w:val="24"/>
-          <w:szCs w:val="24"/>
-        </w:rPr>
-        <w:t xml:space="preserve"> Datei gespeichert und ist somit interaktiv in Form von zoomen, verschieben und skalieren verfügbar.</w:t>
-      </w:r>
-    </w:p>
-    <w:p>
-      <w:pPr>
-        <w:spacing w:line="360" w:lineRule="auto"/>
-        <w:jc w:val="center"/>
-        <w:rPr>
-          <w:rFonts w:ascii="Arial" w:hAnsi="Arial" w:cs="Arial"/>
-          <w:sz w:val="24"/>
-          <w:szCs w:val="24"/>
-        </w:rPr>
-      </w:pPr>
-      <w:r>
-        <w:rPr>
-          <w:noProof/>
-          <w:lang w:eastAsia="de-DE"/>
-        </w:rPr>
         <w:drawing>
           <wp:inline distT="0" distB="0" distL="0" distR="0" wp14:anchorId="70610666" wp14:editId="2FFCA70E">
-            <wp:extent cx="5151499" cy="2190750"/>
-            <wp:effectExtent l="0" t="0" r="0" b="0"/>
+            <wp:extent cx="5693410" cy="2421205"/>
+            <wp:effectExtent l="0" t="0" r="2540" b="0"/>
             <wp:docPr id="4" name="Grafik 4"/>
             <wp:cNvGraphicFramePr>
               <a:graphicFrameLocks xmlns:a="http://schemas.openxmlformats.org/drawingml/2006/main" noChangeAspect="1"/>
@@ -4126,7 +3873,7 @@
                     <pic:cNvPicPr/>
                   </pic:nvPicPr>
                   <pic:blipFill>
-                    <a:blip r:embed="rId25"/>
+                    <a:blip r:embed="rId20"/>
                     <a:stretch>
                       <a:fillRect/>
                     </a:stretch>
@@ -4134,7 +3881,7 @@
                   <pic:spPr>
                     <a:xfrm>
                       <a:off x="0" y="0"/>
-                      <a:ext cx="5158014" cy="2193521"/>
+                      <a:ext cx="5728408" cy="2436089"/>
                     </a:xfrm>
                     <a:prstGeom prst="rect">
                       <a:avLst/>
@@ -4164,8 +3911,8 @@
         </w:rPr>
         <w:drawing>
           <wp:inline distT="0" distB="0" distL="0" distR="0" wp14:anchorId="2BC3F04A" wp14:editId="30BEFEB8">
-            <wp:extent cx="4857750" cy="2681615"/>
-            <wp:effectExtent l="0" t="0" r="0" b="4445"/>
+            <wp:extent cx="5543533" cy="3060186"/>
+            <wp:effectExtent l="0" t="0" r="635" b="6985"/>
             <wp:docPr id="8" name="Grafik 8"/>
             <wp:cNvGraphicFramePr>
               <a:graphicFrameLocks xmlns:a="http://schemas.openxmlformats.org/drawingml/2006/main" noChangeAspect="1"/>
@@ -4178,7 +3925,7 @@
                     <pic:cNvPicPr/>
                   </pic:nvPicPr>
                   <pic:blipFill>
-                    <a:blip r:embed="rId26"/>
+                    <a:blip r:embed="rId21"/>
                     <a:stretch>
                       <a:fillRect/>
                     </a:stretch>
@@ -4186,7 +3933,7 @@
                   <pic:spPr>
                     <a:xfrm>
                       <a:off x="0" y="0"/>
-                      <a:ext cx="4953331" cy="2734378"/>
+                      <a:ext cx="5705256" cy="3149462"/>
                     </a:xfrm>
                     <a:prstGeom prst="rect">
                       <a:avLst/>
@@ -4209,6 +3956,17 @@
           <w:szCs w:val="24"/>
         </w:rPr>
       </w:pPr>
+    </w:p>
+    <w:p>
+      <w:pPr>
+        <w:spacing w:line="360" w:lineRule="auto"/>
+        <w:jc w:val="both"/>
+        <w:rPr>
+          <w:rFonts w:ascii="Arial" w:hAnsi="Arial" w:cs="Arial"/>
+          <w:sz w:val="24"/>
+          <w:szCs w:val="24"/>
+        </w:rPr>
+      </w:pPr>
       <w:r>
         <w:rPr>
           <w:rFonts w:ascii="Arial" w:hAnsi="Arial" w:cs="Arial"/>
@@ -4525,7 +4283,7 @@
         </w:rPr>
         <w:pict>
           <v:shape id="_x0000_i1032" type="#_x0000_t75" style="width:360.75pt;height:270pt">
-            <v:imagedata r:id="rId17" o:title="timeline"/>
+            <v:imagedata r:id="rId22" o:title="timeline"/>
           </v:shape>
         </w:pict>
       </w:r>
@@ -4671,7 +4429,7 @@
         </w:rPr>
         <w:pict>
           <v:shape id="_x0000_i1033" type="#_x0000_t75" style="width:357pt;height:261.75pt">
-            <v:imagedata r:id="rId18" o:title="keywords"/>
+            <v:imagedata r:id="rId23" o:title="keywords"/>
           </v:shape>
         </w:pict>
       </w:r>
@@ -4695,7 +4453,7 @@
         <w:lastRenderedPageBreak/>
         <w:pict>
           <v:shape id="_x0000_i1048" type="#_x0000_t75" style="width:428.25pt;height:257.25pt">
-            <v:imagedata r:id="rId27" o:title="hashtags"/>
+            <v:imagedata r:id="rId24" o:title="hashtags"/>
           </v:shape>
         </w:pict>
       </w:r>
@@ -4718,7 +4476,7 @@
         </w:rPr>
         <w:pict>
           <v:shape id="_x0000_i1054" type="#_x0000_t75" style="width:330pt;height:234.75pt">
-            <v:imagedata r:id="rId28" o:title="unfiltered"/>
+            <v:imagedata r:id="rId25" o:title="unfiltered"/>
           </v:shape>
         </w:pict>
       </w:r>
@@ -4846,6 +4604,17 @@
     <w:p>
       <w:pPr>
         <w:spacing w:line="360" w:lineRule="auto"/>
+        <w:jc w:val="both"/>
+        <w:rPr>
+          <w:rFonts w:ascii="Arial" w:hAnsi="Arial" w:cs="Arial"/>
+          <w:sz w:val="24"/>
+          <w:szCs w:val="24"/>
+        </w:rPr>
+      </w:pPr>
+    </w:p>
+    <w:p>
+      <w:pPr>
+        <w:spacing w:line="360" w:lineRule="auto"/>
         <w:jc w:val="center"/>
         <w:rPr>
           <w:rFonts w:ascii="Arial" w:hAnsi="Arial" w:cs="Arial"/>
@@ -4861,8 +4630,8 @@
         </w:rPr>
         <w:lastRenderedPageBreak/>
         <w:pict>
-          <v:shape id="_x0000_i1058" type="#_x0000_t75" style="width:366pt;height:296.25pt">
-            <v:imagedata r:id="rId21" o:title="mentions"/>
+          <v:shape id="_x0000_i1064" type="#_x0000_t75" style="width:372.75pt;height:312.75pt">
+            <v:imagedata r:id="rId26" o:title="mentions"/>
           </v:shape>
         </w:pict>
       </w:r>
@@ -4877,17 +4646,6 @@
           <w:szCs w:val="24"/>
         </w:rPr>
       </w:pPr>
-    </w:p>
-    <w:p>
-      <w:pPr>
-        <w:spacing w:line="360" w:lineRule="auto"/>
-        <w:jc w:val="both"/>
-        <w:rPr>
-          <w:rFonts w:ascii="Arial" w:hAnsi="Arial" w:cs="Arial"/>
-          <w:sz w:val="24"/>
-          <w:szCs w:val="24"/>
-        </w:rPr>
-      </w:pPr>
       <w:r>
         <w:rPr>
           <w:rFonts w:ascii="Arial" w:hAnsi="Arial" w:cs="Arial"/>
@@ -4930,29 +4688,16 @@
           <w:sz w:val="24"/>
           <w:szCs w:val="24"/>
         </w:rPr>
-        <w:t>. Hier können durchaus mehrere Erwähnungen in einem Tweet vorkommen. Die Top 25 fasst gesamt 4088 Erwähnungen</w:t>
-      </w:r>
-      <w:bookmarkStart w:id="0" w:name="_GoBack"/>
-      <w:bookmarkEnd w:id="0"/>
-      <w:r>
-        <w:rPr>
-          <w:rFonts w:ascii="Arial" w:hAnsi="Arial" w:cs="Arial"/>
-          <w:sz w:val="24"/>
-          <w:szCs w:val="24"/>
-        </w:rPr>
-        <w:t xml:space="preserve"> </w:t>
-      </w:r>
-    </w:p>
-    <w:p>
-      <w:pPr>
-        <w:spacing w:line="360" w:lineRule="auto"/>
-        <w:jc w:val="both"/>
-        <w:rPr>
-          <w:rFonts w:ascii="Arial" w:hAnsi="Arial" w:cs="Arial"/>
-          <w:sz w:val="24"/>
-          <w:szCs w:val="24"/>
-        </w:rPr>
-      </w:pPr>
+        <w:t xml:space="preserve">. Hier können durchaus mehrere Erwähnungen in einem Tweet vorkommen. Die Top 25 fasst gesamt 4088 Erwähnungen </w:t>
+      </w:r>
+      <w:r>
+        <w:rPr>
+          <w:rFonts w:ascii="Arial" w:hAnsi="Arial" w:cs="Arial"/>
+          <w:sz w:val="24"/>
+          <w:szCs w:val="24"/>
+        </w:rPr>
+        <w:t>(40,56%) von allen 10.078 gezählten Tweets.</w:t>
+      </w:r>
     </w:p>
     <w:p>
       <w:pPr>
@@ -4971,8 +4716,8 @@
           <w:szCs w:val="24"/>
         </w:rPr>
         <w:pict>
-          <v:shape id="_x0000_i1059" type="#_x0000_t75" style="width:303.75pt;height:228pt">
-            <v:imagedata r:id="rId20" o:title="mentions_percentage"/>
+          <v:shape id="_x0000_i1071" type="#_x0000_t75" style="width:268.5pt;height:201.75pt">
+            <v:imagedata r:id="rId27" o:title="mentions_percentage"/>
           </v:shape>
         </w:pict>
       </w:r>
@@ -4987,72 +4732,324 @@
           <w:szCs w:val="24"/>
         </w:rPr>
       </w:pPr>
-    </w:p>
-    <w:p>
-      <w:pPr>
-        <w:spacing w:line="360" w:lineRule="auto"/>
-        <w:jc w:val="both"/>
-        <w:rPr>
-          <w:rFonts w:ascii="Arial" w:hAnsi="Arial" w:cs="Arial"/>
-          <w:sz w:val="24"/>
-          <w:szCs w:val="24"/>
-        </w:rPr>
-      </w:pPr>
-    </w:p>
-    <w:p>
-      <w:pPr>
-        <w:spacing w:line="360" w:lineRule="auto"/>
-        <w:jc w:val="both"/>
-        <w:rPr>
-          <w:rFonts w:ascii="Arial" w:hAnsi="Arial" w:cs="Arial"/>
-          <w:sz w:val="24"/>
-          <w:szCs w:val="24"/>
-        </w:rPr>
-      </w:pPr>
-    </w:p>
-    <w:p>
-      <w:pPr>
-        <w:spacing w:line="360" w:lineRule="auto"/>
-        <w:jc w:val="both"/>
-        <w:rPr>
-          <w:rFonts w:ascii="Arial" w:hAnsi="Arial" w:cs="Arial"/>
-          <w:sz w:val="24"/>
-          <w:szCs w:val="24"/>
-        </w:rPr>
-      </w:pPr>
-    </w:p>
-    <w:p>
-      <w:pPr>
-        <w:spacing w:line="360" w:lineRule="auto"/>
-        <w:jc w:val="both"/>
-        <w:rPr>
-          <w:rFonts w:ascii="Arial" w:hAnsi="Arial" w:cs="Arial"/>
-          <w:sz w:val="24"/>
-          <w:szCs w:val="24"/>
-        </w:rPr>
-      </w:pPr>
-    </w:p>
-    <w:p>
-      <w:pPr>
-        <w:spacing w:line="360" w:lineRule="auto"/>
-        <w:jc w:val="both"/>
-        <w:rPr>
-          <w:rFonts w:ascii="Arial" w:hAnsi="Arial" w:cs="Arial"/>
-          <w:sz w:val="24"/>
-          <w:szCs w:val="24"/>
-        </w:rPr>
-      </w:pPr>
-    </w:p>
-    <w:p>
-      <w:pPr>
-        <w:spacing w:line="360" w:lineRule="auto"/>
-        <w:jc w:val="both"/>
-        <w:rPr>
-          <w:rFonts w:ascii="Arial" w:hAnsi="Arial" w:cs="Arial"/>
-          <w:sz w:val="24"/>
-          <w:szCs w:val="24"/>
-        </w:rPr>
-      </w:pPr>
+      <w:r>
+        <w:rPr>
+          <w:rFonts w:ascii="Arial" w:hAnsi="Arial" w:cs="Arial"/>
+          <w:sz w:val="24"/>
+          <w:szCs w:val="24"/>
+        </w:rPr>
+        <w:t xml:space="preserve">Die zweite </w:t>
+      </w:r>
+      <w:proofErr w:type="spellStart"/>
+      <w:r>
+        <w:rPr>
+          <w:rFonts w:ascii="Arial" w:hAnsi="Arial" w:cs="Arial"/>
+          <w:sz w:val="24"/>
+          <w:szCs w:val="24"/>
+        </w:rPr>
+        <w:t>Piechart</w:t>
+      </w:r>
+      <w:proofErr w:type="spellEnd"/>
+      <w:r>
+        <w:rPr>
+          <w:rFonts w:ascii="Arial" w:hAnsi="Arial" w:cs="Arial"/>
+          <w:sz w:val="24"/>
+          <w:szCs w:val="24"/>
+        </w:rPr>
+        <w:t xml:space="preserve"> zeigt die Anzahl der Tweets, die mindestens eine Erwähnung enthalten im Zusammenhang zur Anzahl aller Tweets.</w:t>
+      </w:r>
+      <w:r>
+        <w:rPr>
+          <w:rFonts w:ascii="Arial" w:hAnsi="Arial" w:cs="Arial"/>
+          <w:sz w:val="24"/>
+          <w:szCs w:val="24"/>
+        </w:rPr>
+        <w:t xml:space="preserve"> 7349 (7%) von 53383 Tweets enthalten mindestens eine Erwähnung.</w:t>
+      </w:r>
+    </w:p>
+    <w:p>
+      <w:pPr>
+        <w:spacing w:line="360" w:lineRule="auto"/>
+        <w:jc w:val="center"/>
+        <w:rPr>
+          <w:rFonts w:ascii="Arial" w:hAnsi="Arial" w:cs="Arial"/>
+          <w:sz w:val="24"/>
+          <w:szCs w:val="24"/>
+        </w:rPr>
+      </w:pPr>
+      <w:r>
+        <w:rPr>
+          <w:rFonts w:ascii="Arial" w:hAnsi="Arial" w:cs="Arial"/>
+          <w:sz w:val="24"/>
+          <w:szCs w:val="24"/>
+        </w:rPr>
+        <w:lastRenderedPageBreak/>
+        <w:pict>
+          <v:shape id="_x0000_i1075" type="#_x0000_t75" style="width:330.75pt;height:248.25pt">
+            <v:imagedata r:id="rId28" o:title="sentiment_analysis_of_all_tweets"/>
+          </v:shape>
+        </w:pict>
+      </w:r>
+    </w:p>
+    <w:p>
+      <w:pPr>
+        <w:spacing w:line="360" w:lineRule="auto"/>
+        <w:jc w:val="both"/>
+        <w:rPr>
+          <w:rFonts w:ascii="Arial" w:hAnsi="Arial" w:cs="Arial"/>
+          <w:sz w:val="24"/>
+          <w:szCs w:val="24"/>
+        </w:rPr>
+      </w:pPr>
+      <w:r>
+        <w:rPr>
+          <w:rFonts w:ascii="Arial" w:hAnsi="Arial" w:cs="Arial"/>
+          <w:sz w:val="24"/>
+          <w:szCs w:val="24"/>
+        </w:rPr>
+        <w:t xml:space="preserve">Die </w:t>
+      </w:r>
+      <w:proofErr w:type="spellStart"/>
+      <w:r>
+        <w:rPr>
+          <w:rFonts w:ascii="Arial" w:hAnsi="Arial" w:cs="Arial"/>
+          <w:sz w:val="24"/>
+          <w:szCs w:val="24"/>
+        </w:rPr>
+        <w:t>Sentimentanalyse</w:t>
+      </w:r>
+      <w:proofErr w:type="spellEnd"/>
+      <w:r>
+        <w:rPr>
+          <w:rFonts w:ascii="Arial" w:hAnsi="Arial" w:cs="Arial"/>
+          <w:sz w:val="24"/>
+          <w:szCs w:val="24"/>
+        </w:rPr>
+        <w:t xml:space="preserve"> wird ebenfalls anhand einer </w:t>
+      </w:r>
+      <w:proofErr w:type="spellStart"/>
+      <w:r>
+        <w:rPr>
+          <w:rFonts w:ascii="Arial" w:hAnsi="Arial" w:cs="Arial"/>
+          <w:sz w:val="24"/>
+          <w:szCs w:val="24"/>
+        </w:rPr>
+        <w:t>Piechart</w:t>
+      </w:r>
+      <w:proofErr w:type="spellEnd"/>
+      <w:r>
+        <w:rPr>
+          <w:rFonts w:ascii="Arial" w:hAnsi="Arial" w:cs="Arial"/>
+          <w:sz w:val="24"/>
+          <w:szCs w:val="24"/>
+        </w:rPr>
+        <w:t xml:space="preserve"> dargestellt. Zu sehen sind die positiven, negativen und neutralen Tweets der Sprachen Englisch, Deutsch und Spanisch. Diese umfassen mit 43.112 von 53383 Tweets eine prozentuale Abdeckung von 80,76%. Mit 22099 positiven Tweets haben wir eine positive Resonanz von 51,26%, 28,98% der abgedeckten Tweets waren neutral und lediglich 19,76% negativ.</w:t>
+      </w:r>
+    </w:p>
+    <w:p>
+      <w:pPr>
+        <w:spacing w:line="360" w:lineRule="auto"/>
+        <w:jc w:val="both"/>
+        <w:rPr>
+          <w:rFonts w:ascii="Arial" w:hAnsi="Arial" w:cs="Arial"/>
+          <w:sz w:val="24"/>
+          <w:szCs w:val="24"/>
+        </w:rPr>
+      </w:pPr>
+      <w:r>
+        <w:rPr>
+          <w:rFonts w:ascii="Arial" w:hAnsi="Arial" w:cs="Arial"/>
+          <w:sz w:val="24"/>
+          <w:szCs w:val="24"/>
+        </w:rPr>
+        <w:t>Aufgrund dieser Ergebnisse kann man darauf schließen, dass die Erweiterung „Legion“ überwiegend positiv angekommen ist.</w:t>
+      </w:r>
+    </w:p>
+    <w:p>
+      <w:pPr>
+        <w:spacing w:line="360" w:lineRule="auto"/>
+        <w:jc w:val="both"/>
+        <w:rPr>
+          <w:rFonts w:ascii="Arial" w:hAnsi="Arial" w:cs="Arial"/>
+          <w:sz w:val="24"/>
+          <w:szCs w:val="24"/>
+        </w:rPr>
+      </w:pPr>
+    </w:p>
+    <w:p>
+      <w:pPr>
+        <w:spacing w:line="360" w:lineRule="auto"/>
+        <w:jc w:val="center"/>
+        <w:rPr>
+          <w:rFonts w:ascii="Arial" w:hAnsi="Arial" w:cs="Arial"/>
+          <w:sz w:val="24"/>
+          <w:szCs w:val="24"/>
+        </w:rPr>
+      </w:pPr>
+      <w:r>
+        <w:rPr>
+          <w:rFonts w:ascii="Arial" w:hAnsi="Arial" w:cs="Arial"/>
+          <w:sz w:val="24"/>
+          <w:szCs w:val="24"/>
+        </w:rPr>
+        <w:pict>
+          <v:shape id="_x0000_i1087" type="#_x0000_t75" style="width:324pt;height:261.75pt">
+            <v:imagedata r:id="rId29" o:title="worldofwarcraft"/>
+          </v:shape>
+        </w:pict>
+      </w:r>
+    </w:p>
+    <w:p>
+      <w:pPr>
+        <w:spacing w:line="360" w:lineRule="auto"/>
+        <w:jc w:val="both"/>
+        <w:rPr>
+          <w:rFonts w:ascii="Arial" w:hAnsi="Arial" w:cs="Arial"/>
+          <w:sz w:val="24"/>
+          <w:szCs w:val="24"/>
+        </w:rPr>
+      </w:pPr>
+      <w:r>
+        <w:rPr>
+          <w:rFonts w:ascii="Arial" w:hAnsi="Arial" w:cs="Arial"/>
+          <w:sz w:val="24"/>
+          <w:szCs w:val="24"/>
+        </w:rPr>
+        <w:lastRenderedPageBreak/>
+        <w:t xml:space="preserve">Die </w:t>
+      </w:r>
+      <w:proofErr w:type="spellStart"/>
+      <w:r>
+        <w:rPr>
+          <w:rFonts w:ascii="Arial" w:hAnsi="Arial" w:cs="Arial"/>
+          <w:sz w:val="24"/>
+          <w:szCs w:val="24"/>
+        </w:rPr>
+        <w:t>Wordpairs</w:t>
+      </w:r>
+      <w:proofErr w:type="spellEnd"/>
+      <w:r>
+        <w:rPr>
+          <w:rFonts w:ascii="Arial" w:hAnsi="Arial" w:cs="Arial"/>
+          <w:sz w:val="24"/>
+          <w:szCs w:val="24"/>
+        </w:rPr>
+        <w:t xml:space="preserve"> mitsamt Worthäufigkeiten werden in einer nach dem </w:t>
+      </w:r>
+      <w:proofErr w:type="spellStart"/>
+      <w:r>
+        <w:rPr>
+          <w:rFonts w:ascii="Arial" w:hAnsi="Arial" w:cs="Arial"/>
+          <w:sz w:val="24"/>
+          <w:szCs w:val="24"/>
+        </w:rPr>
+        <w:t>Twitterlogo</w:t>
+      </w:r>
+      <w:proofErr w:type="spellEnd"/>
+      <w:r>
+        <w:rPr>
+          <w:rFonts w:ascii="Arial" w:hAnsi="Arial" w:cs="Arial"/>
+          <w:sz w:val="24"/>
+          <w:szCs w:val="24"/>
+        </w:rPr>
+        <w:t xml:space="preserve"> angeordneten Grafik dargestellt. Je größer das Wort ist, desto häufiger kommt es mit dem </w:t>
+      </w:r>
+      <w:proofErr w:type="spellStart"/>
+      <w:r>
+        <w:rPr>
+          <w:rFonts w:ascii="Arial" w:hAnsi="Arial" w:cs="Arial"/>
+          <w:sz w:val="24"/>
+          <w:szCs w:val="24"/>
+        </w:rPr>
+        <w:t>Suchterm</w:t>
+      </w:r>
+      <w:proofErr w:type="spellEnd"/>
+      <w:r>
+        <w:rPr>
+          <w:rFonts w:ascii="Arial" w:hAnsi="Arial" w:cs="Arial"/>
+          <w:sz w:val="24"/>
+          <w:szCs w:val="24"/>
+        </w:rPr>
+        <w:t xml:space="preserve"> (Dateiname) zusammen in Tweets vor. Es wurde ganz bewusst der </w:t>
+      </w:r>
+      <w:proofErr w:type="spellStart"/>
+      <w:r>
+        <w:rPr>
+          <w:rFonts w:ascii="Arial" w:hAnsi="Arial" w:cs="Arial"/>
+          <w:sz w:val="24"/>
+          <w:szCs w:val="24"/>
+        </w:rPr>
+        <w:t>Suchterm</w:t>
+      </w:r>
+      <w:proofErr w:type="spellEnd"/>
+      <w:r>
+        <w:rPr>
+          <w:rFonts w:ascii="Arial" w:hAnsi="Arial" w:cs="Arial"/>
+          <w:sz w:val="24"/>
+          <w:szCs w:val="24"/>
+        </w:rPr>
+        <w:t xml:space="preserve"> aus dem Bild gelassen, da der Term sonst als zusammenhängendes Wort verwechselt werden könnte, denn es gab keine Möglichkeit diesen hervorzuheben.</w:t>
+      </w:r>
+    </w:p>
+    <w:p>
+      <w:pPr>
+        <w:spacing w:line="360" w:lineRule="auto"/>
+        <w:jc w:val="both"/>
+        <w:rPr>
+          <w:rFonts w:ascii="Arial" w:hAnsi="Arial" w:cs="Arial"/>
+          <w:sz w:val="24"/>
+          <w:szCs w:val="24"/>
+        </w:rPr>
+      </w:pPr>
+      <w:r>
+        <w:rPr>
+          <w:rFonts w:ascii="Arial" w:hAnsi="Arial" w:cs="Arial"/>
+          <w:sz w:val="24"/>
+          <w:szCs w:val="24"/>
+        </w:rPr>
+        <w:pict>
+          <v:shape id="_x0000_i1089" type="#_x0000_t75" style="width:453.75pt;height:324pt">
+            <v:imagedata r:id="rId30" o:title="Plot 35"/>
+          </v:shape>
+        </w:pict>
+      </w:r>
+    </w:p>
+    <w:p>
+      <w:pPr>
+        <w:spacing w:line="360" w:lineRule="auto"/>
+        <w:jc w:val="both"/>
+        <w:rPr>
+          <w:rFonts w:ascii="Arial" w:hAnsi="Arial" w:cs="Arial"/>
+          <w:sz w:val="24"/>
+          <w:szCs w:val="24"/>
+        </w:rPr>
+      </w:pPr>
+      <w:r>
+        <w:rPr>
+          <w:rFonts w:ascii="Arial" w:hAnsi="Arial" w:cs="Arial"/>
+          <w:sz w:val="24"/>
+          <w:szCs w:val="24"/>
+        </w:rPr>
+        <w:t xml:space="preserve">Zusätzlich werden alle 25 Einzelergebnisse zusammengefasst in einem Scatterplot angezeigt, welcher interaktiv zoom- und </w:t>
+      </w:r>
+      <w:proofErr w:type="spellStart"/>
+      <w:r>
+        <w:rPr>
+          <w:rFonts w:ascii="Arial" w:hAnsi="Arial" w:cs="Arial"/>
+          <w:sz w:val="24"/>
+          <w:szCs w:val="24"/>
+        </w:rPr>
+        <w:t>scrollbar</w:t>
+      </w:r>
+      <w:proofErr w:type="spellEnd"/>
+      <w:r>
+        <w:rPr>
+          <w:rFonts w:ascii="Arial" w:hAnsi="Arial" w:cs="Arial"/>
+          <w:sz w:val="24"/>
+          <w:szCs w:val="24"/>
+        </w:rPr>
+        <w:t xml:space="preserve"> ist – auf die Häufigkeitsskalierung der einzelnen Punkte wurde bewusst verzichtet, da diese in den einzelnen Grafiken bereits abgehandelt wird.</w:t>
+      </w:r>
     </w:p>
     <w:p>
       <w:pPr>
@@ -5140,6 +5137,7 @@
           <w:sz w:val="32"/>
           <w:szCs w:val="32"/>
         </w:rPr>
+        <w:lastRenderedPageBreak/>
         <w:t>Bedienungsanleitung</w:t>
       </w:r>
     </w:p>
@@ -5529,7 +5527,6 @@
           <w:noProof/>
           <w:lang w:eastAsia="de-DE"/>
         </w:rPr>
-        <w:lastRenderedPageBreak/>
         <w:drawing>
           <wp:inline distT="0" distB="0" distL="0" distR="0" wp14:anchorId="5366BADF" wp14:editId="38516ED4">
             <wp:extent cx="4038600" cy="1095375"/>
@@ -5546,7 +5543,7 @@
                     <pic:cNvPicPr/>
                   </pic:nvPicPr>
                   <pic:blipFill>
-                    <a:blip r:embed="rId29"/>
+                    <a:blip r:embed="rId31"/>
                     <a:stretch>
                       <a:fillRect/>
                     </a:stretch>
@@ -5666,6 +5663,8 @@
           <w:szCs w:val="24"/>
         </w:rPr>
       </w:pPr>
+      <w:bookmarkStart w:id="0" w:name="_GoBack"/>
+      <w:bookmarkEnd w:id="0"/>
     </w:p>
     <w:p>
       <w:pPr>
@@ -5687,6 +5686,7 @@
           <w:sz w:val="32"/>
           <w:szCs w:val="32"/>
         </w:rPr>
+        <w:lastRenderedPageBreak/>
         <w:t>Reflexion</w:t>
       </w:r>
     </w:p>
@@ -5895,16 +5895,7 @@
           <w:sz w:val="24"/>
           <w:szCs w:val="24"/>
         </w:rPr>
-        <w:t xml:space="preserve"> recherchierter Lösungsvorschläge nicht behoben werden konnten. Sogar </w:t>
-      </w:r>
-      <w:r>
-        <w:rPr>
-          <w:rFonts w:ascii="Arial" w:hAnsi="Arial" w:cs="Arial"/>
-          <w:sz w:val="24"/>
-          <w:szCs w:val="24"/>
-        </w:rPr>
-        <w:lastRenderedPageBreak/>
-        <w:t xml:space="preserve">Befehle aus den offiziellen </w:t>
+        <w:t xml:space="preserve"> recherchierter Lösungsvorschläge nicht behoben werden konnten. Sogar Befehle aus den offiziellen </w:t>
       </w:r>
       <w:proofErr w:type="spellStart"/>
       <w:r>
@@ -6189,9 +6180,10 @@
           <w:sz w:val="24"/>
           <w:szCs w:val="24"/>
         </w:rPr>
+        <w:lastRenderedPageBreak/>
         <w:pict>
           <v:shape id="_x0000_i1031" type="#_x0000_t75" style="width:228.75pt;height:181.5pt">
-            <v:imagedata r:id="rId30" o:title="twitter_mask"/>
+            <v:imagedata r:id="rId32" o:title="twitter_mask"/>
           </v:shape>
         </w:pict>
       </w:r>
@@ -6316,7 +6308,6 @@
           <w:sz w:val="24"/>
           <w:szCs w:val="24"/>
         </w:rPr>
-        <w:lastRenderedPageBreak/>
         <w:t>Fazit</w:t>
       </w:r>
     </w:p>
@@ -7222,7 +7213,7 @@
 </file>
 
 <file path=customXml/itemProps1.xml><?xml version="1.0" encoding="utf-8"?>
-<ds:datastoreItem xmlns:ds="http://schemas.openxmlformats.org/officeDocument/2006/customXml" ds:itemID="{9D61CE9D-5158-46F4-88BB-80E448ED4833}">
+<ds:datastoreItem xmlns:ds="http://schemas.openxmlformats.org/officeDocument/2006/customXml" ds:itemID="{297CB04C-A8E4-49E2-A7D5-1340028DCE1D}">
   <ds:schemaRefs>
     <ds:schemaRef ds:uri="http://schemas.openxmlformats.org/officeDocument/2006/bibliography"/>
   </ds:schemaRefs>

</xml_diff>

<commit_message>
+alternative Tagclouds, updated graphs and documentation
</commit_message>
<xml_diff>
--- a/Doku.docx
+++ b/Doku.docx
@@ -8,13 +8,17 @@
         <w:jc w:val="both"/>
         <w:rPr>
           <w:rFonts w:ascii="Arial" w:hAnsi="Arial" w:cs="Arial"/>
-          <w:sz w:val="24"/>
-          <w:szCs w:val="24"/>
-        </w:rPr>
-      </w:pPr>
-      <w:r>
-        <w:rPr>
-          <w:rFonts w:ascii="Arial" w:hAnsi="Arial" w:cs="Arial"/>
+          <w:b/>
+          <w:color w:val="70AD47" w:themeColor="accent6"/>
+          <w:sz w:val="24"/>
+          <w:szCs w:val="24"/>
+        </w:rPr>
+      </w:pPr>
+      <w:r>
+        <w:rPr>
+          <w:rFonts w:ascii="Arial" w:hAnsi="Arial" w:cs="Arial"/>
+          <w:b/>
+          <w:color w:val="70AD47" w:themeColor="accent6"/>
           <w:sz w:val="24"/>
           <w:szCs w:val="24"/>
         </w:rPr>
@@ -27,13 +31,17 @@
         <w:jc w:val="both"/>
         <w:rPr>
           <w:rFonts w:ascii="Arial" w:hAnsi="Arial" w:cs="Arial"/>
-          <w:sz w:val="24"/>
-          <w:szCs w:val="24"/>
-        </w:rPr>
-      </w:pPr>
-      <w:r>
-        <w:rPr>
-          <w:rFonts w:ascii="Arial" w:hAnsi="Arial" w:cs="Arial"/>
+          <w:b/>
+          <w:color w:val="70AD47" w:themeColor="accent6"/>
+          <w:sz w:val="24"/>
+          <w:szCs w:val="24"/>
+        </w:rPr>
+      </w:pPr>
+      <w:r>
+        <w:rPr>
+          <w:rFonts w:ascii="Arial" w:hAnsi="Arial" w:cs="Arial"/>
+          <w:b/>
+          <w:color w:val="70AD47" w:themeColor="accent6"/>
           <w:sz w:val="24"/>
           <w:szCs w:val="24"/>
         </w:rPr>
@@ -46,14 +54,18 @@
         <w:jc w:val="both"/>
         <w:rPr>
           <w:rFonts w:ascii="Arial" w:hAnsi="Arial" w:cs="Arial"/>
-          <w:sz w:val="24"/>
-          <w:szCs w:val="24"/>
-        </w:rPr>
-      </w:pPr>
-      <w:proofErr w:type="spellStart"/>
-      <w:r>
-        <w:rPr>
-          <w:rFonts w:ascii="Arial" w:hAnsi="Arial" w:cs="Arial"/>
+          <w:b/>
+          <w:color w:val="70AD47" w:themeColor="accent6"/>
+          <w:sz w:val="24"/>
+          <w:szCs w:val="24"/>
+        </w:rPr>
+      </w:pPr>
+      <w:proofErr w:type="spellStart"/>
+      <w:r>
+        <w:rPr>
+          <w:rFonts w:ascii="Arial" w:hAnsi="Arial" w:cs="Arial"/>
+          <w:b/>
+          <w:color w:val="70AD47" w:themeColor="accent6"/>
           <w:sz w:val="24"/>
           <w:szCs w:val="24"/>
         </w:rPr>
@@ -402,13 +414,183 @@
           <w:szCs w:val="24"/>
         </w:rPr>
       </w:pPr>
-      <w:proofErr w:type="spellStart"/>
-      <w:r>
-        <w:rPr>
-          <w:rFonts w:ascii="Arial" w:hAnsi="Arial" w:cs="Arial"/>
-          <w:sz w:val="24"/>
-          <w:szCs w:val="24"/>
-        </w:rPr>
+      <w:r>
+        <w:rPr>
+          <w:rFonts w:ascii="Arial" w:hAnsi="Arial" w:cs="Arial"/>
+          <w:sz w:val="24"/>
+          <w:szCs w:val="24"/>
+        </w:rPr>
+        <w:t>Die Erweiterung Legion befasst sich thematisch mit der erneuten Invasion der „</w:t>
+      </w:r>
+      <w:proofErr w:type="spellStart"/>
+      <w:r>
+        <w:rPr>
+          <w:rFonts w:ascii="Arial" w:hAnsi="Arial" w:cs="Arial"/>
+          <w:sz w:val="24"/>
+          <w:szCs w:val="24"/>
+        </w:rPr>
+        <w:t>Burning</w:t>
+      </w:r>
+      <w:proofErr w:type="spellEnd"/>
+      <w:r>
+        <w:rPr>
+          <w:rFonts w:ascii="Arial" w:hAnsi="Arial" w:cs="Arial"/>
+          <w:sz w:val="24"/>
+          <w:szCs w:val="24"/>
+        </w:rPr>
+        <w:t xml:space="preserve"> Legion“</w:t>
+      </w:r>
+      <w:r>
+        <w:rPr>
+          <w:rFonts w:ascii="Arial" w:hAnsi="Arial" w:cs="Arial"/>
+          <w:sz w:val="24"/>
+          <w:szCs w:val="24"/>
+        </w:rPr>
+        <w:t xml:space="preserve"> und einem der beliebtesten Charaktere von </w:t>
+      </w:r>
+      <w:proofErr w:type="spellStart"/>
+      <w:r>
+        <w:rPr>
+          <w:rFonts w:ascii="Arial" w:hAnsi="Arial" w:cs="Arial"/>
+          <w:sz w:val="24"/>
+          <w:szCs w:val="24"/>
+        </w:rPr>
+        <w:t>Warcraft</w:t>
+      </w:r>
+      <w:proofErr w:type="spellEnd"/>
+      <w:r>
+        <w:rPr>
+          <w:rFonts w:ascii="Arial" w:hAnsi="Arial" w:cs="Arial"/>
+          <w:sz w:val="24"/>
+          <w:szCs w:val="24"/>
+        </w:rPr>
+        <w:t xml:space="preserve">: </w:t>
+      </w:r>
+      <w:proofErr w:type="spellStart"/>
+      <w:r>
+        <w:rPr>
+          <w:rFonts w:ascii="Arial" w:hAnsi="Arial" w:cs="Arial"/>
+          <w:sz w:val="24"/>
+          <w:szCs w:val="24"/>
+        </w:rPr>
+        <w:t>Illidan</w:t>
+      </w:r>
+      <w:proofErr w:type="spellEnd"/>
+      <w:r>
+        <w:rPr>
+          <w:rFonts w:ascii="Arial" w:hAnsi="Arial" w:cs="Arial"/>
+          <w:sz w:val="24"/>
+          <w:szCs w:val="24"/>
+        </w:rPr>
+        <w:t xml:space="preserve"> </w:t>
+      </w:r>
+      <w:proofErr w:type="spellStart"/>
+      <w:r>
+        <w:rPr>
+          <w:rFonts w:ascii="Arial" w:hAnsi="Arial" w:cs="Arial"/>
+          <w:sz w:val="24"/>
+          <w:szCs w:val="24"/>
+        </w:rPr>
+        <w:t>Stormrage</w:t>
+      </w:r>
+      <w:proofErr w:type="spellEnd"/>
+      <w:r>
+        <w:rPr>
+          <w:rFonts w:ascii="Arial" w:hAnsi="Arial" w:cs="Arial"/>
+          <w:sz w:val="24"/>
+          <w:szCs w:val="24"/>
+        </w:rPr>
+        <w:t>.</w:t>
+      </w:r>
+      <w:r>
+        <w:rPr>
+          <w:rFonts w:ascii="Arial" w:hAnsi="Arial" w:cs="Arial"/>
+          <w:sz w:val="24"/>
+          <w:szCs w:val="24"/>
+        </w:rPr>
+        <w:t xml:space="preserve"> Ein Charakter der in einem ständigen inneren Konflikt zwischen Machtgier, Rache und dem </w:t>
+      </w:r>
+      <w:proofErr w:type="spellStart"/>
+      <w:r>
+        <w:rPr>
+          <w:rFonts w:ascii="Arial" w:hAnsi="Arial" w:cs="Arial"/>
+          <w:sz w:val="24"/>
+          <w:szCs w:val="24"/>
+        </w:rPr>
+        <w:t>verzweiftelten</w:t>
+      </w:r>
+      <w:proofErr w:type="spellEnd"/>
+      <w:r>
+        <w:rPr>
+          <w:rFonts w:ascii="Arial" w:hAnsi="Arial" w:cs="Arial"/>
+          <w:sz w:val="24"/>
+          <w:szCs w:val="24"/>
+        </w:rPr>
+        <w:t xml:space="preserve"> Versuch die Legion zu vernichten steckt. Von seinem Volk als Verräter </w:t>
+      </w:r>
+      <w:proofErr w:type="spellStart"/>
+      <w:r>
+        <w:rPr>
+          <w:rFonts w:ascii="Arial" w:hAnsi="Arial" w:cs="Arial"/>
+          <w:sz w:val="24"/>
+          <w:szCs w:val="24"/>
+        </w:rPr>
+        <w:t>gebranntmarkt</w:t>
+      </w:r>
+      <w:proofErr w:type="spellEnd"/>
+      <w:r>
+        <w:rPr>
+          <w:rFonts w:ascii="Arial" w:hAnsi="Arial" w:cs="Arial"/>
+          <w:sz w:val="24"/>
+          <w:szCs w:val="24"/>
+        </w:rPr>
+        <w:t xml:space="preserve"> und seinem Bruder verstoßen wurde er in der ersten Erweiterung von den Abenteurern niedergestreckt</w:t>
+      </w:r>
+      <w:r>
+        <w:rPr>
+          <w:rFonts w:ascii="Arial" w:hAnsi="Arial" w:cs="Arial"/>
+          <w:sz w:val="24"/>
+          <w:szCs w:val="24"/>
+        </w:rPr>
+        <w:t xml:space="preserve">, sein Körper und seine Seele eingesperrt. Die Erweiterung Legion soll </w:t>
+      </w:r>
+      <w:proofErr w:type="spellStart"/>
+      <w:r>
+        <w:rPr>
+          <w:rFonts w:ascii="Arial" w:hAnsi="Arial" w:cs="Arial"/>
+          <w:sz w:val="24"/>
+          <w:szCs w:val="24"/>
+        </w:rPr>
+        <w:t>Illidan</w:t>
+      </w:r>
+      <w:proofErr w:type="spellEnd"/>
+      <w:r>
+        <w:rPr>
+          <w:rFonts w:ascii="Arial" w:hAnsi="Arial" w:cs="Arial"/>
+          <w:sz w:val="24"/>
+          <w:szCs w:val="24"/>
+        </w:rPr>
+        <w:t xml:space="preserve"> auf eine Erlösungsgeschichte leiten.</w:t>
+      </w:r>
+    </w:p>
+    <w:p>
+      <w:pPr>
+        <w:spacing w:line="360" w:lineRule="auto"/>
+        <w:jc w:val="both"/>
+        <w:rPr>
+          <w:rFonts w:ascii="Arial" w:hAnsi="Arial" w:cs="Arial"/>
+          <w:sz w:val="24"/>
+          <w:szCs w:val="24"/>
+        </w:rPr>
+      </w:pPr>
+      <w:proofErr w:type="spellStart"/>
+      <w:r>
+        <w:rPr>
+          <w:rFonts w:ascii="Arial" w:hAnsi="Arial" w:cs="Arial"/>
+          <w:sz w:val="24"/>
+          <w:szCs w:val="24"/>
+        </w:rPr>
+        <w:lastRenderedPageBreak/>
         <w:t>WoW</w:t>
       </w:r>
       <w:proofErr w:type="spellEnd"/>
@@ -533,6 +715,19 @@
         </w:rPr>
         <w:t>Häufigkeitsdistributionen und Wortzusammenhängen genauer analysiert werden. Im Fokus stehen hier die meist genutzten Begriffe und die mit denen zusammen vorkommenden Worte, sowie eine Stimmungsanalyse aller Tweets in Form von Positiv, Neutral und Negativ.</w:t>
       </w:r>
+    </w:p>
+    <w:p>
+      <w:pPr>
+        <w:spacing w:line="360" w:lineRule="auto"/>
+        <w:jc w:val="both"/>
+        <w:rPr>
+          <w:rFonts w:ascii="Arial" w:hAnsi="Arial" w:cs="Arial"/>
+          <w:sz w:val="24"/>
+          <w:szCs w:val="24"/>
+        </w:rPr>
+      </w:pPr>
+      <w:bookmarkStart w:id="0" w:name="_GoBack"/>
+      <w:bookmarkEnd w:id="0"/>
     </w:p>
     <w:p>
       <w:pPr>
@@ -554,7 +749,6 @@
           <w:sz w:val="32"/>
           <w:szCs w:val="32"/>
         </w:rPr>
-        <w:lastRenderedPageBreak/>
         <w:t>Projektplan</w:t>
       </w:r>
     </w:p>
@@ -912,6 +1106,7 @@
           <w:sz w:val="24"/>
           <w:szCs w:val="24"/>
         </w:rPr>
+        <w:lastRenderedPageBreak/>
         <w:t>Schritt 3</w:t>
       </w:r>
       <w:r>
@@ -1062,7 +1257,6 @@
           <w:sz w:val="24"/>
           <w:szCs w:val="24"/>
         </w:rPr>
-        <w:lastRenderedPageBreak/>
         <w:t>Schritt 4</w:t>
       </w:r>
       <w:r>
@@ -1335,7 +1529,16 @@
           <w:sz w:val="24"/>
           <w:szCs w:val="24"/>
         </w:rPr>
-        <w:t xml:space="preserve"> und </w:t>
+        <w:t xml:space="preserve"> </w:t>
+      </w:r>
+      <w:r>
+        <w:rPr>
+          <w:rFonts w:ascii="Arial" w:hAnsi="Arial" w:cs="Arial"/>
+          <w:sz w:val="24"/>
+          <w:szCs w:val="24"/>
+        </w:rPr>
+        <w:lastRenderedPageBreak/>
+        <w:t xml:space="preserve">und </w:t>
       </w:r>
       <w:proofErr w:type="spellStart"/>
       <w:r>
@@ -1499,6 +1702,171 @@
         </w:rPr>
         <w:t xml:space="preserve"> zusammengefasst und interaktiv darstellt.</w:t>
       </w:r>
+    </w:p>
+    <w:p>
+      <w:pPr>
+        <w:spacing w:line="360" w:lineRule="auto"/>
+        <w:jc w:val="both"/>
+        <w:rPr>
+          <w:rFonts w:ascii="Arial" w:hAnsi="Arial" w:cs="Arial"/>
+          <w:sz w:val="24"/>
+          <w:szCs w:val="24"/>
+        </w:rPr>
+      </w:pPr>
+    </w:p>
+    <w:p>
+      <w:pPr>
+        <w:spacing w:line="360" w:lineRule="auto"/>
+        <w:jc w:val="both"/>
+        <w:rPr>
+          <w:rFonts w:ascii="Arial" w:hAnsi="Arial" w:cs="Arial"/>
+          <w:sz w:val="24"/>
+          <w:szCs w:val="24"/>
+        </w:rPr>
+      </w:pPr>
+    </w:p>
+    <w:p>
+      <w:pPr>
+        <w:spacing w:line="360" w:lineRule="auto"/>
+        <w:jc w:val="both"/>
+        <w:rPr>
+          <w:rFonts w:ascii="Arial" w:hAnsi="Arial" w:cs="Arial"/>
+          <w:sz w:val="24"/>
+          <w:szCs w:val="24"/>
+        </w:rPr>
+      </w:pPr>
+    </w:p>
+    <w:p>
+      <w:pPr>
+        <w:spacing w:line="360" w:lineRule="auto"/>
+        <w:jc w:val="both"/>
+        <w:rPr>
+          <w:rFonts w:ascii="Arial" w:hAnsi="Arial" w:cs="Arial"/>
+          <w:sz w:val="24"/>
+          <w:szCs w:val="24"/>
+        </w:rPr>
+      </w:pPr>
+    </w:p>
+    <w:p>
+      <w:pPr>
+        <w:spacing w:line="360" w:lineRule="auto"/>
+        <w:jc w:val="both"/>
+        <w:rPr>
+          <w:rFonts w:ascii="Arial" w:hAnsi="Arial" w:cs="Arial"/>
+          <w:sz w:val="24"/>
+          <w:szCs w:val="24"/>
+        </w:rPr>
+      </w:pPr>
+    </w:p>
+    <w:p>
+      <w:pPr>
+        <w:spacing w:line="360" w:lineRule="auto"/>
+        <w:jc w:val="both"/>
+        <w:rPr>
+          <w:rFonts w:ascii="Arial" w:hAnsi="Arial" w:cs="Arial"/>
+          <w:sz w:val="24"/>
+          <w:szCs w:val="24"/>
+        </w:rPr>
+      </w:pPr>
+    </w:p>
+    <w:p>
+      <w:pPr>
+        <w:spacing w:line="360" w:lineRule="auto"/>
+        <w:jc w:val="both"/>
+        <w:rPr>
+          <w:rFonts w:ascii="Arial" w:hAnsi="Arial" w:cs="Arial"/>
+          <w:sz w:val="24"/>
+          <w:szCs w:val="24"/>
+        </w:rPr>
+      </w:pPr>
+    </w:p>
+    <w:p>
+      <w:pPr>
+        <w:spacing w:line="360" w:lineRule="auto"/>
+        <w:jc w:val="both"/>
+        <w:rPr>
+          <w:rFonts w:ascii="Arial" w:hAnsi="Arial" w:cs="Arial"/>
+          <w:sz w:val="24"/>
+          <w:szCs w:val="24"/>
+        </w:rPr>
+      </w:pPr>
+    </w:p>
+    <w:p>
+      <w:pPr>
+        <w:spacing w:line="360" w:lineRule="auto"/>
+        <w:jc w:val="both"/>
+        <w:rPr>
+          <w:rFonts w:ascii="Arial" w:hAnsi="Arial" w:cs="Arial"/>
+          <w:sz w:val="24"/>
+          <w:szCs w:val="24"/>
+        </w:rPr>
+      </w:pPr>
+    </w:p>
+    <w:p>
+      <w:pPr>
+        <w:spacing w:line="360" w:lineRule="auto"/>
+        <w:jc w:val="both"/>
+        <w:rPr>
+          <w:rFonts w:ascii="Arial" w:hAnsi="Arial" w:cs="Arial"/>
+          <w:sz w:val="24"/>
+          <w:szCs w:val="24"/>
+        </w:rPr>
+      </w:pPr>
+    </w:p>
+    <w:p>
+      <w:pPr>
+        <w:spacing w:line="360" w:lineRule="auto"/>
+        <w:jc w:val="both"/>
+        <w:rPr>
+          <w:rFonts w:ascii="Arial" w:hAnsi="Arial" w:cs="Arial"/>
+          <w:sz w:val="24"/>
+          <w:szCs w:val="24"/>
+        </w:rPr>
+      </w:pPr>
+    </w:p>
+    <w:p>
+      <w:pPr>
+        <w:spacing w:line="360" w:lineRule="auto"/>
+        <w:jc w:val="both"/>
+        <w:rPr>
+          <w:rFonts w:ascii="Arial" w:hAnsi="Arial" w:cs="Arial"/>
+          <w:sz w:val="24"/>
+          <w:szCs w:val="24"/>
+        </w:rPr>
+      </w:pPr>
+    </w:p>
+    <w:p>
+      <w:pPr>
+        <w:spacing w:line="360" w:lineRule="auto"/>
+        <w:jc w:val="both"/>
+        <w:rPr>
+          <w:rFonts w:ascii="Arial" w:hAnsi="Arial" w:cs="Arial"/>
+          <w:sz w:val="24"/>
+          <w:szCs w:val="24"/>
+        </w:rPr>
+      </w:pPr>
+    </w:p>
+    <w:p>
+      <w:pPr>
+        <w:spacing w:line="360" w:lineRule="auto"/>
+        <w:jc w:val="both"/>
+        <w:rPr>
+          <w:rFonts w:ascii="Arial" w:hAnsi="Arial" w:cs="Arial"/>
+          <w:sz w:val="24"/>
+          <w:szCs w:val="24"/>
+        </w:rPr>
+      </w:pPr>
+    </w:p>
+    <w:p>
+      <w:pPr>
+        <w:spacing w:line="360" w:lineRule="auto"/>
+        <w:jc w:val="both"/>
+        <w:rPr>
+          <w:rFonts w:ascii="Arial" w:hAnsi="Arial" w:cs="Arial"/>
+          <w:sz w:val="24"/>
+          <w:szCs w:val="24"/>
+        </w:rPr>
+      </w:pPr>
     </w:p>
     <w:p>
       <w:pPr>
@@ -3380,7 +3748,7 @@
             <v:path o:extrusionok="f" gradientshapeok="t" o:connecttype="rect"/>
             <o:lock v:ext="edit" aspectratio="t"/>
           </v:shapetype>
-          <v:shape id="_x0000_i1027" type="#_x0000_t75" style="width:279pt;height:209.25pt">
+          <v:shape id="_x0000_i1025" type="#_x0000_t75" style="width:279pt;height:209.25pt">
             <v:imagedata r:id="rId18" o:title="mentions_percentage"/>
           </v:shape>
         </w:pict>
@@ -4282,7 +4650,7 @@
           <w:szCs w:val="24"/>
         </w:rPr>
         <w:pict>
-          <v:shape id="_x0000_i1032" type="#_x0000_t75" style="width:360.75pt;height:270pt">
+          <v:shape id="_x0000_i1026" type="#_x0000_t75" style="width:360.75pt;height:270pt">
             <v:imagedata r:id="rId22" o:title="timeline"/>
           </v:shape>
         </w:pict>
@@ -4322,16 +4690,54 @@
           <w:sz w:val="24"/>
           <w:szCs w:val="24"/>
         </w:rPr>
-        <w:t xml:space="preserve"> auf 24 Stunden Basis dar. Im Verlaufe einer Woche wurden 53000 Tweets gesammelt. </w:t>
-      </w:r>
-      <w:r>
-        <w:rPr>
-          <w:rFonts w:ascii="Arial" w:hAnsi="Arial" w:cs="Arial"/>
-          <w:sz w:val="24"/>
-          <w:szCs w:val="24"/>
-        </w:rPr>
-        <w:t>Im Verlaufe einer Woche wurden 53</w:t>
-      </w:r>
+        <w:t xml:space="preserve"> auf 24 Stunden Basis dar. Im Verlaufe einer Woche wurden 53000 Tweets gesammelt. Im Verlaufe einer Woche wurden 53.000 Tweets gesammelt und die </w:t>
+      </w:r>
+      <w:proofErr w:type="spellStart"/>
+      <w:r>
+        <w:rPr>
+          <w:rFonts w:ascii="Arial" w:hAnsi="Arial" w:cs="Arial"/>
+          <w:sz w:val="24"/>
+          <w:szCs w:val="24"/>
+        </w:rPr>
+        <w:t>created_at</w:t>
+      </w:r>
+      <w:proofErr w:type="spellEnd"/>
+      <w:r>
+        <w:rPr>
+          <w:rFonts w:ascii="Arial" w:hAnsi="Arial" w:cs="Arial"/>
+          <w:sz w:val="24"/>
+          <w:szCs w:val="24"/>
+        </w:rPr>
+        <w:t xml:space="preserve"> Daten auf ihre Uhrzeit –genauer die Stunden– reduziert. Zusätzlich zeigt die </w:t>
+      </w:r>
+      <w:proofErr w:type="spellStart"/>
+      <w:r>
+        <w:rPr>
+          <w:rFonts w:ascii="Arial" w:hAnsi="Arial" w:cs="Arial"/>
+          <w:sz w:val="24"/>
+          <w:szCs w:val="24"/>
+        </w:rPr>
+        <w:t>cyanfarbene</w:t>
+      </w:r>
+      <w:proofErr w:type="spellEnd"/>
+      <w:r>
+        <w:rPr>
+          <w:rFonts w:ascii="Arial" w:hAnsi="Arial" w:cs="Arial"/>
+          <w:sz w:val="24"/>
+          <w:szCs w:val="24"/>
+        </w:rPr>
+        <w:t xml:space="preserve"> Linie die durchschnittliche stündliche </w:t>
+      </w:r>
+      <w:proofErr w:type="spellStart"/>
+      <w:r>
+        <w:rPr>
+          <w:rFonts w:ascii="Arial" w:hAnsi="Arial" w:cs="Arial"/>
+          <w:sz w:val="24"/>
+          <w:szCs w:val="24"/>
+        </w:rPr>
+        <w:t>Tweetanzahl</w:t>
+      </w:r>
+      <w:proofErr w:type="spellEnd"/>
       <w:r>
         <w:rPr>
           <w:rFonts w:ascii="Arial" w:hAnsi="Arial" w:cs="Arial"/>
@@ -4340,76 +4746,6 @@
         </w:rPr>
         <w:t>.</w:t>
       </w:r>
-      <w:r>
-        <w:rPr>
-          <w:rFonts w:ascii="Arial" w:hAnsi="Arial" w:cs="Arial"/>
-          <w:sz w:val="24"/>
-          <w:szCs w:val="24"/>
-        </w:rPr>
-        <w:t>000 Tweets gesammelt</w:t>
-      </w:r>
-      <w:r>
-        <w:rPr>
-          <w:rFonts w:ascii="Arial" w:hAnsi="Arial" w:cs="Arial"/>
-          <w:sz w:val="24"/>
-          <w:szCs w:val="24"/>
-        </w:rPr>
-        <w:t xml:space="preserve"> und die </w:t>
-      </w:r>
-      <w:proofErr w:type="spellStart"/>
-      <w:r>
-        <w:rPr>
-          <w:rFonts w:ascii="Arial" w:hAnsi="Arial" w:cs="Arial"/>
-          <w:sz w:val="24"/>
-          <w:szCs w:val="24"/>
-        </w:rPr>
-        <w:t>created_at</w:t>
-      </w:r>
-      <w:proofErr w:type="spellEnd"/>
-      <w:r>
-        <w:rPr>
-          <w:rFonts w:ascii="Arial" w:hAnsi="Arial" w:cs="Arial"/>
-          <w:sz w:val="24"/>
-          <w:szCs w:val="24"/>
-        </w:rPr>
-        <w:t xml:space="preserve"> Daten auf ihre Uhrzeit –genauer die Stunden– reduziert. Zusätzlich zeigt die </w:t>
-      </w:r>
-      <w:proofErr w:type="spellStart"/>
-      <w:r>
-        <w:rPr>
-          <w:rFonts w:ascii="Arial" w:hAnsi="Arial" w:cs="Arial"/>
-          <w:sz w:val="24"/>
-          <w:szCs w:val="24"/>
-        </w:rPr>
-        <w:t>cyanfarbene</w:t>
-      </w:r>
-      <w:proofErr w:type="spellEnd"/>
-      <w:r>
-        <w:rPr>
-          <w:rFonts w:ascii="Arial" w:hAnsi="Arial" w:cs="Arial"/>
-          <w:sz w:val="24"/>
-          <w:szCs w:val="24"/>
-        </w:rPr>
-        <w:t xml:space="preserve"> Linie die durchschnittliche stündliche </w:t>
-      </w:r>
-      <w:proofErr w:type="spellStart"/>
-      <w:r>
-        <w:rPr>
-          <w:rFonts w:ascii="Arial" w:hAnsi="Arial" w:cs="Arial"/>
-          <w:sz w:val="24"/>
-          <w:szCs w:val="24"/>
-        </w:rPr>
-        <w:t>Tweetanzahl</w:t>
-      </w:r>
-      <w:proofErr w:type="spellEnd"/>
-      <w:r>
-        <w:rPr>
-          <w:rFonts w:ascii="Arial" w:hAnsi="Arial" w:cs="Arial"/>
-          <w:sz w:val="24"/>
-          <w:szCs w:val="24"/>
-        </w:rPr>
-        <w:t>.</w:t>
-      </w:r>
     </w:p>
     <w:p>
       <w:pPr>
@@ -4428,7 +4764,7 @@
           <w:szCs w:val="24"/>
         </w:rPr>
         <w:pict>
-          <v:shape id="_x0000_i1033" type="#_x0000_t75" style="width:357pt;height:261.75pt">
+          <v:shape id="_x0000_i1027" type="#_x0000_t75" style="width:357pt;height:261.75pt">
             <v:imagedata r:id="rId23" o:title="keywords"/>
           </v:shape>
         </w:pict>
@@ -4452,7 +4788,7 @@
         </w:rPr>
         <w:lastRenderedPageBreak/>
         <w:pict>
-          <v:shape id="_x0000_i1048" type="#_x0000_t75" style="width:428.25pt;height:257.25pt">
+          <v:shape id="_x0000_i1028" type="#_x0000_t75" style="width:428.25pt;height:257.25pt">
             <v:imagedata r:id="rId24" o:title="hashtags"/>
           </v:shape>
         </w:pict>
@@ -4475,7 +4811,7 @@
           <w:szCs w:val="24"/>
         </w:rPr>
         <w:pict>
-          <v:shape id="_x0000_i1054" type="#_x0000_t75" style="width:330pt;height:234.75pt">
+          <v:shape id="_x0000_i1029" type="#_x0000_t75" style="width:330pt;height:234.75pt">
             <v:imagedata r:id="rId25" o:title="unfiltered"/>
           </v:shape>
         </w:pict>
@@ -4630,7 +4966,7 @@
         </w:rPr>
         <w:lastRenderedPageBreak/>
         <w:pict>
-          <v:shape id="_x0000_i1064" type="#_x0000_t75" style="width:372.75pt;height:312.75pt">
+          <v:shape id="_x0000_i1030" type="#_x0000_t75" style="width:372.75pt;height:312.75pt">
             <v:imagedata r:id="rId26" o:title="mentions"/>
           </v:shape>
         </w:pict>
@@ -4716,7 +5052,7 @@
           <w:szCs w:val="24"/>
         </w:rPr>
         <w:pict>
-          <v:shape id="_x0000_i1071" type="#_x0000_t75" style="width:268.5pt;height:201.75pt">
+          <v:shape id="_x0000_i1031" type="#_x0000_t75" style="width:268.5pt;height:201.75pt">
             <v:imagedata r:id="rId27" o:title="mentions_percentage"/>
           </v:shape>
         </w:pict>
@@ -4785,7 +5121,7 @@
         </w:rPr>
         <w:lastRenderedPageBreak/>
         <w:pict>
-          <v:shape id="_x0000_i1075" type="#_x0000_t75" style="width:330.75pt;height:248.25pt">
+          <v:shape id="_x0000_i1032" type="#_x0000_t75" style="width:330.75pt;height:248.25pt">
             <v:imagedata r:id="rId28" o:title="sentiment_analysis_of_all_tweets"/>
           </v:shape>
         </w:pict>
@@ -4892,8 +5228,9 @@
           <w:sz w:val="24"/>
           <w:szCs w:val="24"/>
         </w:rPr>
+        <w:lastRenderedPageBreak/>
         <w:pict>
-          <v:shape id="_x0000_i1087" type="#_x0000_t75" style="width:324pt;height:261.75pt">
+          <v:shape id="_x0000_i1033" type="#_x0000_t75" style="width:324pt;height:261.75pt">
             <v:imagedata r:id="rId29" o:title="worldofwarcraft"/>
           </v:shape>
         </w:pict>
@@ -4915,7 +5252,6 @@
           <w:sz w:val="24"/>
           <w:szCs w:val="24"/>
         </w:rPr>
-        <w:lastRenderedPageBreak/>
         <w:t xml:space="preserve">Die </w:t>
       </w:r>
       <w:proofErr w:type="spellStart"/>
@@ -4994,7 +5330,7 @@
     <w:p>
       <w:pPr>
         <w:spacing w:line="360" w:lineRule="auto"/>
-        <w:jc w:val="both"/>
+        <w:jc w:val="center"/>
         <w:rPr>
           <w:rFonts w:ascii="Arial" w:hAnsi="Arial" w:cs="Arial"/>
           <w:sz w:val="24"/>
@@ -5008,8 +5344,8 @@
           <w:szCs w:val="24"/>
         </w:rPr>
         <w:pict>
-          <v:shape id="_x0000_i1089" type="#_x0000_t75" style="width:453.75pt;height:324pt">
-            <v:imagedata r:id="rId30" o:title="Plot 35"/>
+          <v:shape id="_x0000_i1036" type="#_x0000_t75" style="width:320.25pt;height:258.75pt">
+            <v:imagedata r:id="rId30" o:title="achievement"/>
           </v:shape>
         </w:pict>
       </w:r>
@@ -5024,6 +5360,121 @@
           <w:szCs w:val="24"/>
         </w:rPr>
       </w:pPr>
+      <w:proofErr w:type="spellStart"/>
+      <w:r>
+        <w:rPr>
+          <w:rFonts w:ascii="Arial" w:hAnsi="Arial" w:cs="Arial"/>
+          <w:sz w:val="24"/>
+          <w:szCs w:val="24"/>
+        </w:rPr>
+        <w:t>Desweiteren</w:t>
+      </w:r>
+      <w:proofErr w:type="spellEnd"/>
+      <w:r>
+        <w:rPr>
+          <w:rFonts w:ascii="Arial" w:hAnsi="Arial" w:cs="Arial"/>
+          <w:sz w:val="24"/>
+          <w:szCs w:val="24"/>
+        </w:rPr>
+        <w:t xml:space="preserve"> werden </w:t>
+      </w:r>
+      <w:proofErr w:type="spellStart"/>
+      <w:r>
+        <w:rPr>
+          <w:rFonts w:ascii="Arial" w:hAnsi="Arial" w:cs="Arial"/>
+          <w:sz w:val="24"/>
+          <w:szCs w:val="24"/>
+        </w:rPr>
+        <w:t>Tagclouds</w:t>
+      </w:r>
+      <w:proofErr w:type="spellEnd"/>
+      <w:r>
+        <w:rPr>
+          <w:rFonts w:ascii="Arial" w:hAnsi="Arial" w:cs="Arial"/>
+          <w:sz w:val="24"/>
+          <w:szCs w:val="24"/>
+        </w:rPr>
+        <w:t xml:space="preserve"> erstellt, in denen sämtliche Topbegriffe entfernt wurde. So kann </w:t>
+      </w:r>
+      <w:proofErr w:type="spellStart"/>
+      <w:r>
+        <w:rPr>
+          <w:rFonts w:ascii="Arial" w:hAnsi="Arial" w:cs="Arial"/>
+          <w:sz w:val="24"/>
+          <w:szCs w:val="24"/>
+        </w:rPr>
+        <w:t>bspw</w:t>
+      </w:r>
+      <w:proofErr w:type="spellEnd"/>
+      <w:r>
+        <w:rPr>
+          <w:rFonts w:ascii="Arial" w:hAnsi="Arial" w:cs="Arial"/>
+          <w:sz w:val="24"/>
+          <w:szCs w:val="24"/>
+        </w:rPr>
+        <w:t xml:space="preserve"> „</w:t>
+      </w:r>
+      <w:proofErr w:type="spellStart"/>
+      <w:r>
+        <w:rPr>
+          <w:rFonts w:ascii="Arial" w:hAnsi="Arial" w:cs="Arial"/>
+          <w:sz w:val="24"/>
+          <w:szCs w:val="24"/>
+        </w:rPr>
+        <w:t>legion</w:t>
+      </w:r>
+      <w:proofErr w:type="spellEnd"/>
+      <w:r>
+        <w:rPr>
+          <w:rFonts w:ascii="Arial" w:hAnsi="Arial" w:cs="Arial"/>
+          <w:sz w:val="24"/>
+          <w:szCs w:val="24"/>
+        </w:rPr>
+        <w:t xml:space="preserve">“ was einer der Top 25 Begriffe ist, nicht in den Grafiken </w:t>
+      </w:r>
+      <w:r>
+        <w:rPr>
+          <w:rFonts w:ascii="Arial" w:hAnsi="Arial" w:cs="Arial"/>
+          <w:sz w:val="24"/>
+          <w:szCs w:val="24"/>
+        </w:rPr>
+        <w:lastRenderedPageBreak/>
+        <w:t>auftauchen. Da diese Top Begriffe sonst in jeder Grafik aufgrund ihrer schieren Anzahl erscheinen aber dennoch zu den zusammenhängenden Begriffen zählen wurden die alternativen Grafiken im Ordner WORDPAIRS/ALTER abgelegt statt die Hauptgrafiken darzustellen.</w:t>
+      </w:r>
+    </w:p>
+    <w:p>
+      <w:pPr>
+        <w:spacing w:line="360" w:lineRule="auto"/>
+        <w:jc w:val="both"/>
+        <w:rPr>
+          <w:rFonts w:ascii="Arial" w:hAnsi="Arial" w:cs="Arial"/>
+          <w:sz w:val="24"/>
+          <w:szCs w:val="24"/>
+        </w:rPr>
+      </w:pPr>
+      <w:r>
+        <w:rPr>
+          <w:rFonts w:ascii="Arial" w:hAnsi="Arial" w:cs="Arial"/>
+          <w:sz w:val="24"/>
+          <w:szCs w:val="24"/>
+        </w:rPr>
+        <w:pict>
+          <v:shape id="_x0000_i1034" type="#_x0000_t75" style="width:453.75pt;height:324pt">
+            <v:imagedata r:id="rId31" o:title="Plot 35"/>
+          </v:shape>
+        </w:pict>
+      </w:r>
+    </w:p>
+    <w:p>
+      <w:pPr>
+        <w:spacing w:line="360" w:lineRule="auto"/>
+        <w:jc w:val="both"/>
+        <w:rPr>
+          <w:rFonts w:ascii="Arial" w:hAnsi="Arial" w:cs="Arial"/>
+          <w:sz w:val="24"/>
+          <w:szCs w:val="24"/>
+        </w:rPr>
+      </w:pPr>
       <w:r>
         <w:rPr>
           <w:rFonts w:ascii="Arial" w:hAnsi="Arial" w:cs="Arial"/>
@@ -5072,50 +5523,970 @@
           <w:szCs w:val="24"/>
         </w:rPr>
       </w:pPr>
-    </w:p>
-    <w:p>
-      <w:pPr>
-        <w:spacing w:line="360" w:lineRule="auto"/>
-        <w:jc w:val="both"/>
-        <w:rPr>
-          <w:rFonts w:ascii="Arial" w:hAnsi="Arial" w:cs="Arial"/>
-          <w:sz w:val="24"/>
-          <w:szCs w:val="24"/>
-        </w:rPr>
-      </w:pPr>
-    </w:p>
-    <w:p>
-      <w:pPr>
-        <w:spacing w:line="360" w:lineRule="auto"/>
-        <w:jc w:val="both"/>
-        <w:rPr>
-          <w:rFonts w:ascii="Arial" w:hAnsi="Arial" w:cs="Arial"/>
-          <w:sz w:val="24"/>
-          <w:szCs w:val="24"/>
-        </w:rPr>
-      </w:pPr>
-    </w:p>
-    <w:p>
-      <w:pPr>
-        <w:spacing w:line="360" w:lineRule="auto"/>
-        <w:jc w:val="both"/>
-        <w:rPr>
-          <w:rFonts w:ascii="Arial" w:hAnsi="Arial" w:cs="Arial"/>
-          <w:sz w:val="24"/>
-          <w:szCs w:val="24"/>
-        </w:rPr>
-      </w:pPr>
-    </w:p>
-    <w:p>
-      <w:pPr>
-        <w:spacing w:line="360" w:lineRule="auto"/>
-        <w:jc w:val="both"/>
-        <w:rPr>
-          <w:rFonts w:ascii="Arial" w:hAnsi="Arial" w:cs="Arial"/>
-          <w:sz w:val="24"/>
-          <w:szCs w:val="24"/>
-        </w:rPr>
-      </w:pPr>
+      <w:r>
+        <w:rPr>
+          <w:rFonts w:ascii="Arial" w:hAnsi="Arial" w:cs="Arial"/>
+          <w:sz w:val="24"/>
+          <w:szCs w:val="24"/>
+        </w:rPr>
+        <w:t xml:space="preserve">Zusammenfassend lässt sich sagen, dass die Erweiterung und der Hype in der </w:t>
+      </w:r>
+      <w:proofErr w:type="spellStart"/>
+      <w:r>
+        <w:rPr>
+          <w:rFonts w:ascii="Arial" w:hAnsi="Arial" w:cs="Arial"/>
+          <w:sz w:val="24"/>
+          <w:szCs w:val="24"/>
+        </w:rPr>
+        <w:t>Releasezeit</w:t>
+      </w:r>
+      <w:proofErr w:type="spellEnd"/>
+      <w:r>
+        <w:rPr>
+          <w:rFonts w:ascii="Arial" w:hAnsi="Arial" w:cs="Arial"/>
+          <w:sz w:val="24"/>
+          <w:szCs w:val="24"/>
+        </w:rPr>
+        <w:t xml:space="preserve"> überwiegend positiv angekommen ist. Dass die Begriffe </w:t>
+      </w:r>
+      <w:r>
+        <w:rPr>
+          <w:rFonts w:ascii="Arial" w:hAnsi="Arial" w:cs="Arial"/>
+          <w:sz w:val="24"/>
+          <w:szCs w:val="24"/>
+        </w:rPr>
+        <w:t>„</w:t>
+      </w:r>
+      <w:proofErr w:type="spellStart"/>
+      <w:r>
+        <w:rPr>
+          <w:rFonts w:ascii="Arial" w:hAnsi="Arial" w:cs="Arial"/>
+          <w:sz w:val="24"/>
+          <w:szCs w:val="24"/>
+        </w:rPr>
+        <w:t>warcraft</w:t>
+      </w:r>
+      <w:proofErr w:type="spellEnd"/>
+      <w:r>
+        <w:rPr>
+          <w:rFonts w:ascii="Arial" w:hAnsi="Arial" w:cs="Arial"/>
+          <w:sz w:val="24"/>
+          <w:szCs w:val="24"/>
+        </w:rPr>
+        <w:t xml:space="preserve">“, </w:t>
+      </w:r>
+      <w:r>
+        <w:rPr>
+          <w:rFonts w:ascii="Arial" w:hAnsi="Arial" w:cs="Arial"/>
+          <w:sz w:val="24"/>
+          <w:szCs w:val="24"/>
+        </w:rPr>
+        <w:t>„</w:t>
+      </w:r>
+      <w:proofErr w:type="spellStart"/>
+      <w:r>
+        <w:rPr>
+          <w:rFonts w:ascii="Arial" w:hAnsi="Arial" w:cs="Arial"/>
+          <w:sz w:val="24"/>
+          <w:szCs w:val="24"/>
+        </w:rPr>
+        <w:t>worldofwarcraft</w:t>
+      </w:r>
+      <w:proofErr w:type="spellEnd"/>
+      <w:r>
+        <w:rPr>
+          <w:rFonts w:ascii="Arial" w:hAnsi="Arial" w:cs="Arial"/>
+          <w:sz w:val="24"/>
+          <w:szCs w:val="24"/>
+        </w:rPr>
+        <w:t>“, „</w:t>
+      </w:r>
+      <w:proofErr w:type="spellStart"/>
+      <w:r>
+        <w:rPr>
+          <w:rFonts w:ascii="Arial" w:hAnsi="Arial" w:cs="Arial"/>
+          <w:sz w:val="24"/>
+          <w:szCs w:val="24"/>
+        </w:rPr>
+        <w:t>legion</w:t>
+      </w:r>
+      <w:proofErr w:type="spellEnd"/>
+      <w:r>
+        <w:rPr>
+          <w:rFonts w:ascii="Arial" w:hAnsi="Arial" w:cs="Arial"/>
+          <w:sz w:val="24"/>
+          <w:szCs w:val="24"/>
+        </w:rPr>
+        <w:t>“, „</w:t>
+      </w:r>
+      <w:proofErr w:type="spellStart"/>
+      <w:r>
+        <w:rPr>
+          <w:rFonts w:ascii="Arial" w:hAnsi="Arial" w:cs="Arial"/>
+          <w:sz w:val="24"/>
+          <w:szCs w:val="24"/>
+        </w:rPr>
+        <w:t>hype</w:t>
+      </w:r>
+      <w:proofErr w:type="spellEnd"/>
+      <w:r>
+        <w:rPr>
+          <w:rFonts w:ascii="Arial" w:hAnsi="Arial" w:cs="Arial"/>
+          <w:sz w:val="24"/>
+          <w:szCs w:val="24"/>
+        </w:rPr>
+        <w:t>“, „item“, „</w:t>
+      </w:r>
+      <w:proofErr w:type="spellStart"/>
+      <w:r>
+        <w:rPr>
+          <w:rFonts w:ascii="Arial" w:hAnsi="Arial" w:cs="Arial"/>
+          <w:sz w:val="24"/>
+          <w:szCs w:val="24"/>
+        </w:rPr>
+        <w:t>launch</w:t>
+      </w:r>
+      <w:proofErr w:type="spellEnd"/>
+      <w:r>
+        <w:rPr>
+          <w:rFonts w:ascii="Arial" w:hAnsi="Arial" w:cs="Arial"/>
+          <w:sz w:val="24"/>
+          <w:szCs w:val="24"/>
+        </w:rPr>
+        <w:t>“</w:t>
+      </w:r>
+      <w:r>
+        <w:rPr>
+          <w:rFonts w:ascii="Arial" w:hAnsi="Arial" w:cs="Arial"/>
+          <w:sz w:val="24"/>
+          <w:szCs w:val="24"/>
+        </w:rPr>
+        <w:t xml:space="preserve"> und „</w:t>
+      </w:r>
+      <w:proofErr w:type="spellStart"/>
+      <w:r>
+        <w:rPr>
+          <w:rFonts w:ascii="Arial" w:hAnsi="Arial" w:cs="Arial"/>
+          <w:sz w:val="24"/>
+          <w:szCs w:val="24"/>
+        </w:rPr>
+        <w:t>join</w:t>
+      </w:r>
+      <w:proofErr w:type="spellEnd"/>
+      <w:r>
+        <w:rPr>
+          <w:rFonts w:ascii="Arial" w:hAnsi="Arial" w:cs="Arial"/>
+          <w:sz w:val="24"/>
+          <w:szCs w:val="24"/>
+        </w:rPr>
+        <w:t>“ in den Top 25 gelandet sind, überrascht nicht, und auch „</w:t>
+      </w:r>
+      <w:proofErr w:type="spellStart"/>
+      <w:r>
+        <w:rPr>
+          <w:rFonts w:ascii="Arial" w:hAnsi="Arial" w:cs="Arial"/>
+          <w:sz w:val="24"/>
+          <w:szCs w:val="24"/>
+        </w:rPr>
+        <w:t>Illidan</w:t>
+      </w:r>
+      <w:proofErr w:type="spellEnd"/>
+      <w:r>
+        <w:rPr>
+          <w:rFonts w:ascii="Arial" w:hAnsi="Arial" w:cs="Arial"/>
+          <w:sz w:val="24"/>
+          <w:szCs w:val="24"/>
+        </w:rPr>
+        <w:t xml:space="preserve">“ ist dieser Charakter immerhin der Themenprotagonist der Erweiterung. Die großen herausstechenden zusammenhängenden Begriffe sind logisch nachzuvollziehen – einige davon gehören immerhin auch unter den Top 25 Begriffen – und häufig sind die Support- und </w:t>
+      </w:r>
+      <w:proofErr w:type="spellStart"/>
+      <w:r>
+        <w:rPr>
+          <w:rFonts w:ascii="Arial" w:hAnsi="Arial" w:cs="Arial"/>
+          <w:sz w:val="24"/>
+          <w:szCs w:val="24"/>
+        </w:rPr>
+        <w:t>Kommunikationsaccounts</w:t>
+      </w:r>
+      <w:proofErr w:type="spellEnd"/>
+      <w:r>
+        <w:rPr>
+          <w:rFonts w:ascii="Arial" w:hAnsi="Arial" w:cs="Arial"/>
+          <w:sz w:val="24"/>
+          <w:szCs w:val="24"/>
+        </w:rPr>
+        <w:t xml:space="preserve"> des Spieles darunter.</w:t>
+      </w:r>
+      <w:r>
+        <w:rPr>
+          <w:rFonts w:ascii="Arial" w:hAnsi="Arial" w:cs="Arial"/>
+          <w:sz w:val="24"/>
+          <w:szCs w:val="24"/>
+        </w:rPr>
+        <w:t xml:space="preserve"> In den alternativen Grafiken für </w:t>
+      </w:r>
+      <w:r>
+        <w:rPr>
+          <w:rFonts w:ascii="Arial" w:hAnsi="Arial" w:cs="Arial"/>
+          <w:sz w:val="24"/>
+          <w:szCs w:val="24"/>
+        </w:rPr>
+        <w:lastRenderedPageBreak/>
+        <w:t>zusammenhängende Worte stechen vor allem die Begriffe „</w:t>
+      </w:r>
+      <w:proofErr w:type="spellStart"/>
+      <w:r>
+        <w:rPr>
+          <w:rFonts w:ascii="Arial" w:hAnsi="Arial" w:cs="Arial"/>
+          <w:sz w:val="24"/>
+          <w:szCs w:val="24"/>
+        </w:rPr>
+        <w:t>level</w:t>
+      </w:r>
+      <w:proofErr w:type="spellEnd"/>
+      <w:r>
+        <w:rPr>
+          <w:rFonts w:ascii="Arial" w:hAnsi="Arial" w:cs="Arial"/>
+          <w:sz w:val="24"/>
+          <w:szCs w:val="24"/>
+        </w:rPr>
+        <w:t>“, „100“, „</w:t>
+      </w:r>
+      <w:proofErr w:type="spellStart"/>
+      <w:r>
+        <w:rPr>
+          <w:rFonts w:ascii="Arial" w:hAnsi="Arial" w:cs="Arial"/>
+          <w:sz w:val="24"/>
+          <w:szCs w:val="24"/>
+        </w:rPr>
+        <w:t>blizzardcs</w:t>
+      </w:r>
+      <w:proofErr w:type="spellEnd"/>
+      <w:r>
+        <w:rPr>
+          <w:rFonts w:ascii="Arial" w:hAnsi="Arial" w:cs="Arial"/>
+          <w:sz w:val="24"/>
+          <w:szCs w:val="24"/>
+        </w:rPr>
+        <w:t>“, „</w:t>
+      </w:r>
+      <w:proofErr w:type="spellStart"/>
+      <w:r>
+        <w:rPr>
+          <w:rFonts w:ascii="Arial" w:hAnsi="Arial" w:cs="Arial"/>
+          <w:sz w:val="24"/>
+          <w:szCs w:val="24"/>
+        </w:rPr>
+        <w:t>reins</w:t>
+      </w:r>
+      <w:proofErr w:type="spellEnd"/>
+      <w:r>
+        <w:rPr>
+          <w:rFonts w:ascii="Arial" w:hAnsi="Arial" w:cs="Arial"/>
+          <w:sz w:val="24"/>
+          <w:szCs w:val="24"/>
+        </w:rPr>
+        <w:t>“, „</w:t>
+      </w:r>
+      <w:proofErr w:type="spellStart"/>
+      <w:r>
+        <w:rPr>
+          <w:rFonts w:ascii="Arial" w:hAnsi="Arial" w:cs="Arial"/>
+          <w:sz w:val="24"/>
+          <w:szCs w:val="24"/>
+        </w:rPr>
+        <w:t>deceiver</w:t>
+      </w:r>
+      <w:proofErr w:type="spellEnd"/>
+      <w:r>
+        <w:rPr>
+          <w:rFonts w:ascii="Arial" w:hAnsi="Arial" w:cs="Arial"/>
+          <w:sz w:val="24"/>
+          <w:szCs w:val="24"/>
+        </w:rPr>
+        <w:t>“, „</w:t>
+      </w:r>
+      <w:proofErr w:type="spellStart"/>
+      <w:r>
+        <w:rPr>
+          <w:rFonts w:ascii="Arial" w:hAnsi="Arial" w:cs="Arial"/>
+          <w:sz w:val="24"/>
+          <w:szCs w:val="24"/>
+        </w:rPr>
+        <w:t>fel-infused</w:t>
+      </w:r>
+      <w:proofErr w:type="spellEnd"/>
+      <w:r>
+        <w:rPr>
+          <w:rFonts w:ascii="Arial" w:hAnsi="Arial" w:cs="Arial"/>
+          <w:sz w:val="24"/>
+          <w:szCs w:val="24"/>
+        </w:rPr>
+        <w:t>“, „</w:t>
+      </w:r>
+      <w:proofErr w:type="spellStart"/>
+      <w:r>
+        <w:rPr>
+          <w:rFonts w:ascii="Arial" w:hAnsi="Arial" w:cs="Arial"/>
+          <w:sz w:val="24"/>
+          <w:szCs w:val="24"/>
+        </w:rPr>
+        <w:t>twinblades</w:t>
+      </w:r>
+      <w:proofErr w:type="spellEnd"/>
+      <w:r>
+        <w:rPr>
+          <w:rFonts w:ascii="Arial" w:hAnsi="Arial" w:cs="Arial"/>
+          <w:sz w:val="24"/>
+          <w:szCs w:val="24"/>
+        </w:rPr>
+        <w:t>“, „</w:t>
+      </w:r>
+      <w:proofErr w:type="spellStart"/>
+      <w:r>
+        <w:rPr>
+          <w:rFonts w:ascii="Arial" w:hAnsi="Arial" w:cs="Arial"/>
+          <w:sz w:val="24"/>
+          <w:szCs w:val="24"/>
+        </w:rPr>
+        <w:t>ashbringer</w:t>
+      </w:r>
+      <w:proofErr w:type="spellEnd"/>
+      <w:r>
+        <w:rPr>
+          <w:rFonts w:ascii="Arial" w:hAnsi="Arial" w:cs="Arial"/>
+          <w:sz w:val="24"/>
+          <w:szCs w:val="24"/>
+        </w:rPr>
+        <w:t>“, „</w:t>
+      </w:r>
+      <w:proofErr w:type="spellStart"/>
+      <w:r>
+        <w:rPr>
+          <w:rFonts w:ascii="Arial" w:hAnsi="Arial" w:cs="Arial"/>
+          <w:sz w:val="24"/>
+          <w:szCs w:val="24"/>
+        </w:rPr>
+        <w:t>followers</w:t>
+      </w:r>
+      <w:proofErr w:type="spellEnd"/>
+      <w:r>
+        <w:rPr>
+          <w:rFonts w:ascii="Arial" w:hAnsi="Arial" w:cs="Arial"/>
+          <w:sz w:val="24"/>
+          <w:szCs w:val="24"/>
+        </w:rPr>
+        <w:t>“, „</w:t>
+      </w:r>
+      <w:proofErr w:type="spellStart"/>
+      <w:r>
+        <w:rPr>
+          <w:rFonts w:ascii="Arial" w:hAnsi="Arial" w:cs="Arial"/>
+          <w:sz w:val="24"/>
+          <w:szCs w:val="24"/>
+        </w:rPr>
+        <w:t>ready</w:t>
+      </w:r>
+      <w:proofErr w:type="spellEnd"/>
+      <w:r>
+        <w:rPr>
+          <w:rFonts w:ascii="Arial" w:hAnsi="Arial" w:cs="Arial"/>
+          <w:sz w:val="24"/>
+          <w:szCs w:val="24"/>
+        </w:rPr>
+        <w:t>“, „</w:t>
+      </w:r>
+      <w:proofErr w:type="spellStart"/>
+      <w:r>
+        <w:rPr>
+          <w:rFonts w:ascii="Arial" w:hAnsi="Arial" w:cs="Arial"/>
+          <w:sz w:val="24"/>
+          <w:szCs w:val="24"/>
+        </w:rPr>
+        <w:t>play</w:t>
+      </w:r>
+      <w:proofErr w:type="spellEnd"/>
+      <w:r>
+        <w:rPr>
+          <w:rFonts w:ascii="Arial" w:hAnsi="Arial" w:cs="Arial"/>
+          <w:sz w:val="24"/>
+          <w:szCs w:val="24"/>
+        </w:rPr>
+        <w:t>“, „</w:t>
+      </w:r>
+      <w:proofErr w:type="spellStart"/>
+      <w:r>
+        <w:rPr>
+          <w:rFonts w:ascii="Arial" w:hAnsi="Arial" w:cs="Arial"/>
+          <w:sz w:val="24"/>
+          <w:szCs w:val="24"/>
+        </w:rPr>
+        <w:t>finally</w:t>
+      </w:r>
+      <w:proofErr w:type="spellEnd"/>
+      <w:r>
+        <w:rPr>
+          <w:rFonts w:ascii="Arial" w:hAnsi="Arial" w:cs="Arial"/>
+          <w:sz w:val="24"/>
+          <w:szCs w:val="24"/>
+        </w:rPr>
+        <w:t>“, „</w:t>
+      </w:r>
+      <w:proofErr w:type="spellStart"/>
+      <w:r>
+        <w:rPr>
+          <w:rFonts w:ascii="Arial" w:hAnsi="Arial" w:cs="Arial"/>
+          <w:sz w:val="24"/>
+          <w:szCs w:val="24"/>
+        </w:rPr>
+        <w:t>azeroth</w:t>
+      </w:r>
+      <w:proofErr w:type="spellEnd"/>
+      <w:r>
+        <w:rPr>
+          <w:rFonts w:ascii="Arial" w:hAnsi="Arial" w:cs="Arial"/>
+          <w:sz w:val="24"/>
+          <w:szCs w:val="24"/>
+        </w:rPr>
+        <w:t>“, „</w:t>
+      </w:r>
+      <w:proofErr w:type="spellStart"/>
+      <w:r>
+        <w:rPr>
+          <w:rFonts w:ascii="Arial" w:hAnsi="Arial" w:cs="Arial"/>
+          <w:sz w:val="24"/>
+          <w:szCs w:val="24"/>
+        </w:rPr>
+        <w:t>horde</w:t>
+      </w:r>
+      <w:proofErr w:type="spellEnd"/>
+      <w:r>
+        <w:rPr>
+          <w:rFonts w:ascii="Arial" w:hAnsi="Arial" w:cs="Arial"/>
+          <w:sz w:val="24"/>
+          <w:szCs w:val="24"/>
+        </w:rPr>
+        <w:t>“ und „</w:t>
+      </w:r>
+      <w:proofErr w:type="spellStart"/>
+      <w:r>
+        <w:rPr>
+          <w:rFonts w:ascii="Arial" w:hAnsi="Arial" w:cs="Arial"/>
+          <w:sz w:val="24"/>
+          <w:szCs w:val="24"/>
+        </w:rPr>
+        <w:t>expansion</w:t>
+      </w:r>
+      <w:proofErr w:type="spellEnd"/>
+      <w:r>
+        <w:rPr>
+          <w:rFonts w:ascii="Arial" w:hAnsi="Arial" w:cs="Arial"/>
+          <w:sz w:val="24"/>
+          <w:szCs w:val="24"/>
+        </w:rPr>
+        <w:t xml:space="preserve">“ heraus. Ebenfalls keine Überraschung: Man startet mit </w:t>
+      </w:r>
+      <w:proofErr w:type="spellStart"/>
+      <w:r>
+        <w:rPr>
+          <w:rFonts w:ascii="Arial" w:hAnsi="Arial" w:cs="Arial"/>
+          <w:sz w:val="24"/>
+          <w:szCs w:val="24"/>
+        </w:rPr>
+        <w:t>level</w:t>
+      </w:r>
+      <w:proofErr w:type="spellEnd"/>
+      <w:r>
+        <w:rPr>
+          <w:rFonts w:ascii="Arial" w:hAnsi="Arial" w:cs="Arial"/>
+          <w:sz w:val="24"/>
+          <w:szCs w:val="24"/>
+        </w:rPr>
+        <w:t xml:space="preserve"> 100 in die Erweiterung und kann auf 110 </w:t>
+      </w:r>
+      <w:proofErr w:type="spellStart"/>
+      <w:r>
+        <w:rPr>
+          <w:rFonts w:ascii="Arial" w:hAnsi="Arial" w:cs="Arial"/>
+          <w:sz w:val="24"/>
+          <w:szCs w:val="24"/>
+        </w:rPr>
+        <w:t>leveln</w:t>
+      </w:r>
+      <w:proofErr w:type="spellEnd"/>
+      <w:r>
+        <w:rPr>
+          <w:rFonts w:ascii="Arial" w:hAnsi="Arial" w:cs="Arial"/>
+          <w:sz w:val="24"/>
+          <w:szCs w:val="24"/>
+        </w:rPr>
+        <w:t xml:space="preserve">. </w:t>
+      </w:r>
+      <w:proofErr w:type="spellStart"/>
+      <w:r>
+        <w:rPr>
+          <w:rFonts w:ascii="Arial" w:hAnsi="Arial" w:cs="Arial"/>
+          <w:sz w:val="24"/>
+          <w:szCs w:val="24"/>
+        </w:rPr>
+        <w:t>BlizzardCS</w:t>
+      </w:r>
+      <w:proofErr w:type="spellEnd"/>
+      <w:r>
+        <w:rPr>
+          <w:rFonts w:ascii="Arial" w:hAnsi="Arial" w:cs="Arial"/>
+          <w:sz w:val="24"/>
+          <w:szCs w:val="24"/>
+        </w:rPr>
+        <w:t xml:space="preserve"> ist der </w:t>
+      </w:r>
+      <w:proofErr w:type="spellStart"/>
+      <w:r>
+        <w:rPr>
+          <w:rFonts w:ascii="Arial" w:hAnsi="Arial" w:cs="Arial"/>
+          <w:sz w:val="24"/>
+          <w:szCs w:val="24"/>
+        </w:rPr>
+        <w:t>CustomerSupport</w:t>
+      </w:r>
+      <w:proofErr w:type="spellEnd"/>
+      <w:r>
+        <w:rPr>
+          <w:rFonts w:ascii="Arial" w:hAnsi="Arial" w:cs="Arial"/>
+          <w:sz w:val="24"/>
+          <w:szCs w:val="24"/>
+        </w:rPr>
+        <w:t xml:space="preserve">, </w:t>
+      </w:r>
+      <w:proofErr w:type="spellStart"/>
+      <w:r>
+        <w:rPr>
+          <w:rFonts w:ascii="Arial" w:hAnsi="Arial" w:cs="Arial"/>
+          <w:sz w:val="24"/>
+          <w:szCs w:val="24"/>
+        </w:rPr>
+        <w:t>Reins</w:t>
+      </w:r>
+      <w:proofErr w:type="spellEnd"/>
+      <w:r>
+        <w:rPr>
+          <w:rFonts w:ascii="Arial" w:hAnsi="Arial" w:cs="Arial"/>
+          <w:sz w:val="24"/>
+          <w:szCs w:val="24"/>
+        </w:rPr>
+        <w:t xml:space="preserve"> bezieht sich auf Zügel von Reittieren, </w:t>
+      </w:r>
+      <w:proofErr w:type="spellStart"/>
+      <w:r>
+        <w:rPr>
+          <w:rFonts w:ascii="Arial" w:hAnsi="Arial" w:cs="Arial"/>
+          <w:sz w:val="24"/>
+          <w:szCs w:val="24"/>
+        </w:rPr>
+        <w:t>fel-infused</w:t>
+      </w:r>
+      <w:proofErr w:type="spellEnd"/>
+      <w:r>
+        <w:rPr>
+          <w:rFonts w:ascii="Arial" w:hAnsi="Arial" w:cs="Arial"/>
+          <w:sz w:val="24"/>
+          <w:szCs w:val="24"/>
+        </w:rPr>
+        <w:t xml:space="preserve"> ist ein bestimmtes </w:t>
+      </w:r>
+      <w:proofErr w:type="spellStart"/>
+      <w:r>
+        <w:rPr>
+          <w:rFonts w:ascii="Arial" w:hAnsi="Arial" w:cs="Arial"/>
+          <w:sz w:val="24"/>
+          <w:szCs w:val="24"/>
+        </w:rPr>
+        <w:t>Equipmentset</w:t>
+      </w:r>
+      <w:proofErr w:type="spellEnd"/>
+      <w:r>
+        <w:rPr>
+          <w:rFonts w:ascii="Arial" w:hAnsi="Arial" w:cs="Arial"/>
+          <w:sz w:val="24"/>
+          <w:szCs w:val="24"/>
+        </w:rPr>
+        <w:t xml:space="preserve"> von dem </w:t>
+      </w:r>
+      <w:proofErr w:type="spellStart"/>
+      <w:r>
+        <w:rPr>
+          <w:rFonts w:ascii="Arial" w:hAnsi="Arial" w:cs="Arial"/>
+          <w:sz w:val="24"/>
+          <w:szCs w:val="24"/>
+        </w:rPr>
+        <w:t>Pre</w:t>
+      </w:r>
+      <w:proofErr w:type="spellEnd"/>
+      <w:r>
+        <w:rPr>
+          <w:rFonts w:ascii="Arial" w:hAnsi="Arial" w:cs="Arial"/>
+          <w:sz w:val="24"/>
+          <w:szCs w:val="24"/>
+        </w:rPr>
+        <w:t xml:space="preserve">-Event. </w:t>
+      </w:r>
+      <w:proofErr w:type="spellStart"/>
+      <w:r>
+        <w:rPr>
+          <w:rFonts w:ascii="Arial" w:hAnsi="Arial" w:cs="Arial"/>
+          <w:sz w:val="24"/>
+          <w:szCs w:val="24"/>
+        </w:rPr>
+        <w:t>Deceiver</w:t>
+      </w:r>
+      <w:proofErr w:type="spellEnd"/>
+      <w:r>
+        <w:rPr>
+          <w:rFonts w:ascii="Arial" w:hAnsi="Arial" w:cs="Arial"/>
+          <w:sz w:val="24"/>
+          <w:szCs w:val="24"/>
+        </w:rPr>
+        <w:t xml:space="preserve"> ist ein Synonym für den Kontrahenten von </w:t>
+      </w:r>
+      <w:proofErr w:type="spellStart"/>
+      <w:r>
+        <w:rPr>
+          <w:rFonts w:ascii="Arial" w:hAnsi="Arial" w:cs="Arial"/>
+          <w:sz w:val="24"/>
+          <w:szCs w:val="24"/>
+        </w:rPr>
+        <w:t>Illidan</w:t>
+      </w:r>
+      <w:proofErr w:type="spellEnd"/>
+      <w:r>
+        <w:rPr>
+          <w:rFonts w:ascii="Arial" w:hAnsi="Arial" w:cs="Arial"/>
+          <w:sz w:val="24"/>
+          <w:szCs w:val="24"/>
+        </w:rPr>
+        <w:t xml:space="preserve">, </w:t>
+      </w:r>
+      <w:proofErr w:type="spellStart"/>
+      <w:r>
+        <w:rPr>
+          <w:rFonts w:ascii="Arial" w:hAnsi="Arial" w:cs="Arial"/>
+          <w:sz w:val="24"/>
+          <w:szCs w:val="24"/>
+        </w:rPr>
+        <w:t>Kil’jaeden</w:t>
+      </w:r>
+      <w:proofErr w:type="spellEnd"/>
+      <w:r>
+        <w:rPr>
+          <w:rFonts w:ascii="Arial" w:hAnsi="Arial" w:cs="Arial"/>
+          <w:sz w:val="24"/>
+          <w:szCs w:val="24"/>
+        </w:rPr>
+        <w:t xml:space="preserve"> und die </w:t>
+      </w:r>
+      <w:proofErr w:type="spellStart"/>
+      <w:r>
+        <w:rPr>
+          <w:rFonts w:ascii="Arial" w:hAnsi="Arial" w:cs="Arial"/>
+          <w:sz w:val="24"/>
+          <w:szCs w:val="24"/>
+        </w:rPr>
+        <w:t>twinblades</w:t>
+      </w:r>
+      <w:proofErr w:type="spellEnd"/>
+      <w:r>
+        <w:rPr>
+          <w:rFonts w:ascii="Arial" w:hAnsi="Arial" w:cs="Arial"/>
+          <w:sz w:val="24"/>
+          <w:szCs w:val="24"/>
+        </w:rPr>
+        <w:t xml:space="preserve"> beziehen sich auf die Waffen von </w:t>
+      </w:r>
+      <w:proofErr w:type="spellStart"/>
+      <w:r>
+        <w:rPr>
+          <w:rFonts w:ascii="Arial" w:hAnsi="Arial" w:cs="Arial"/>
+          <w:sz w:val="24"/>
+          <w:szCs w:val="24"/>
+        </w:rPr>
+        <w:t>Illidan</w:t>
+      </w:r>
+      <w:proofErr w:type="spellEnd"/>
+      <w:r>
+        <w:rPr>
+          <w:rFonts w:ascii="Arial" w:hAnsi="Arial" w:cs="Arial"/>
+          <w:sz w:val="24"/>
+          <w:szCs w:val="24"/>
+        </w:rPr>
+        <w:t xml:space="preserve"> oder die Waffen der neuen Klasse Dämonenjäger. </w:t>
+      </w:r>
+      <w:proofErr w:type="spellStart"/>
+      <w:r>
+        <w:rPr>
+          <w:rFonts w:ascii="Arial" w:hAnsi="Arial" w:cs="Arial"/>
+          <w:sz w:val="24"/>
+          <w:szCs w:val="24"/>
+        </w:rPr>
+        <w:t>Ashbringer</w:t>
+      </w:r>
+      <w:proofErr w:type="spellEnd"/>
+      <w:r>
+        <w:rPr>
+          <w:rFonts w:ascii="Arial" w:hAnsi="Arial" w:cs="Arial"/>
+          <w:sz w:val="24"/>
+          <w:szCs w:val="24"/>
+        </w:rPr>
+        <w:t xml:space="preserve"> ist eine legendäre Waffe mit langer Geschichte in </w:t>
+      </w:r>
+      <w:proofErr w:type="spellStart"/>
+      <w:r>
+        <w:rPr>
+          <w:rFonts w:ascii="Arial" w:hAnsi="Arial" w:cs="Arial"/>
+          <w:sz w:val="24"/>
+          <w:szCs w:val="24"/>
+        </w:rPr>
+        <w:t>WoW</w:t>
+      </w:r>
+      <w:proofErr w:type="spellEnd"/>
+      <w:r>
+        <w:rPr>
+          <w:rFonts w:ascii="Arial" w:hAnsi="Arial" w:cs="Arial"/>
+          <w:sz w:val="24"/>
+          <w:szCs w:val="24"/>
+        </w:rPr>
+        <w:t xml:space="preserve">, die nun an die Paladine weitergereicht wird. Followers sind NPCs, die man im Laufe der Kampagne rekrutiert und auf Missionen schicken kann und </w:t>
+      </w:r>
+      <w:proofErr w:type="spellStart"/>
+      <w:r>
+        <w:rPr>
+          <w:rFonts w:ascii="Arial" w:hAnsi="Arial" w:cs="Arial"/>
+          <w:sz w:val="24"/>
+          <w:szCs w:val="24"/>
+        </w:rPr>
+        <w:t>Azeroth</w:t>
+      </w:r>
+      <w:proofErr w:type="spellEnd"/>
+      <w:r>
+        <w:rPr>
+          <w:rFonts w:ascii="Arial" w:hAnsi="Arial" w:cs="Arial"/>
+          <w:sz w:val="24"/>
+          <w:szCs w:val="24"/>
+        </w:rPr>
+        <w:t xml:space="preserve"> ist die Hauptwelt, in der </w:t>
+      </w:r>
+      <w:proofErr w:type="spellStart"/>
+      <w:r>
+        <w:rPr>
+          <w:rFonts w:ascii="Arial" w:hAnsi="Arial" w:cs="Arial"/>
+          <w:sz w:val="24"/>
+          <w:szCs w:val="24"/>
+        </w:rPr>
+        <w:t>WoW</w:t>
+      </w:r>
+      <w:proofErr w:type="spellEnd"/>
+      <w:r>
+        <w:rPr>
+          <w:rFonts w:ascii="Arial" w:hAnsi="Arial" w:cs="Arial"/>
+          <w:sz w:val="24"/>
+          <w:szCs w:val="24"/>
+        </w:rPr>
+        <w:t xml:space="preserve"> spielt.</w:t>
+      </w:r>
+    </w:p>
+    <w:p>
+      <w:pPr>
+        <w:spacing w:line="360" w:lineRule="auto"/>
+        <w:jc w:val="both"/>
+        <w:rPr>
+          <w:rFonts w:ascii="Arial" w:hAnsi="Arial" w:cs="Arial"/>
+          <w:sz w:val="24"/>
+          <w:szCs w:val="24"/>
+        </w:rPr>
+      </w:pPr>
+    </w:p>
+    <w:p>
+      <w:pPr>
+        <w:spacing w:line="360" w:lineRule="auto"/>
+        <w:jc w:val="both"/>
+        <w:rPr>
+          <w:rFonts w:ascii="Arial" w:hAnsi="Arial" w:cs="Arial"/>
+          <w:sz w:val="24"/>
+          <w:szCs w:val="24"/>
+        </w:rPr>
+      </w:pPr>
+    </w:p>
+    <w:p>
+      <w:pPr>
+        <w:spacing w:line="360" w:lineRule="auto"/>
+        <w:jc w:val="both"/>
+        <w:rPr>
+          <w:rFonts w:ascii="Arial" w:hAnsi="Arial" w:cs="Arial"/>
+          <w:sz w:val="24"/>
+          <w:szCs w:val="24"/>
+        </w:rPr>
+      </w:pPr>
+    </w:p>
+    <w:p>
+      <w:pPr>
+        <w:spacing w:line="360" w:lineRule="auto"/>
+        <w:jc w:val="both"/>
+        <w:rPr>
+          <w:rFonts w:ascii="Arial" w:hAnsi="Arial" w:cs="Arial"/>
+          <w:sz w:val="24"/>
+          <w:szCs w:val="24"/>
+        </w:rPr>
+      </w:pPr>
+    </w:p>
+    <w:p>
+      <w:pPr>
+        <w:spacing w:line="360" w:lineRule="auto"/>
+        <w:jc w:val="both"/>
+        <w:rPr>
+          <w:rFonts w:ascii="Arial" w:hAnsi="Arial" w:cs="Arial"/>
+          <w:sz w:val="24"/>
+          <w:szCs w:val="24"/>
+        </w:rPr>
+      </w:pPr>
+    </w:p>
+    <w:p>
+      <w:pPr>
+        <w:spacing w:line="360" w:lineRule="auto"/>
+        <w:jc w:val="both"/>
+        <w:rPr>
+          <w:rFonts w:ascii="Arial" w:hAnsi="Arial" w:cs="Arial"/>
+          <w:sz w:val="24"/>
+          <w:szCs w:val="24"/>
+        </w:rPr>
+      </w:pPr>
+    </w:p>
+    <w:p>
+      <w:pPr>
+        <w:spacing w:line="360" w:lineRule="auto"/>
+        <w:jc w:val="both"/>
+        <w:rPr>
+          <w:rFonts w:ascii="Arial" w:hAnsi="Arial" w:cs="Arial"/>
+          <w:sz w:val="24"/>
+          <w:szCs w:val="24"/>
+        </w:rPr>
+      </w:pPr>
+    </w:p>
+    <w:p>
+      <w:pPr>
+        <w:spacing w:line="360" w:lineRule="auto"/>
+        <w:jc w:val="both"/>
+        <w:rPr>
+          <w:rFonts w:ascii="Arial" w:hAnsi="Arial" w:cs="Arial"/>
+          <w:sz w:val="24"/>
+          <w:szCs w:val="24"/>
+        </w:rPr>
+      </w:pPr>
+    </w:p>
+    <w:p>
+      <w:pPr>
+        <w:spacing w:line="360" w:lineRule="auto"/>
+        <w:jc w:val="both"/>
+        <w:rPr>
+          <w:rFonts w:ascii="Arial" w:hAnsi="Arial" w:cs="Arial"/>
+          <w:sz w:val="24"/>
+          <w:szCs w:val="24"/>
+        </w:rPr>
+      </w:pPr>
+    </w:p>
+    <w:p>
+      <w:pPr>
+        <w:spacing w:line="360" w:lineRule="auto"/>
+        <w:jc w:val="both"/>
+        <w:rPr>
+          <w:rFonts w:ascii="Arial" w:hAnsi="Arial" w:cs="Arial"/>
+          <w:sz w:val="24"/>
+          <w:szCs w:val="24"/>
+        </w:rPr>
+      </w:pPr>
+    </w:p>
+    <w:p>
+      <w:pPr>
+        <w:spacing w:line="360" w:lineRule="auto"/>
+        <w:jc w:val="both"/>
+        <w:rPr>
+          <w:rFonts w:ascii="Arial" w:hAnsi="Arial" w:cs="Arial"/>
+          <w:sz w:val="24"/>
+          <w:szCs w:val="24"/>
+        </w:rPr>
+      </w:pPr>
+    </w:p>
+    <w:p>
+      <w:pPr>
+        <w:spacing w:line="360" w:lineRule="auto"/>
+        <w:jc w:val="both"/>
+        <w:rPr>
+          <w:rFonts w:ascii="Arial" w:hAnsi="Arial" w:cs="Arial"/>
+          <w:sz w:val="24"/>
+          <w:szCs w:val="24"/>
+        </w:rPr>
+      </w:pPr>
+    </w:p>
+    <w:p>
+      <w:pPr>
+        <w:spacing w:line="360" w:lineRule="auto"/>
+        <w:jc w:val="both"/>
+        <w:rPr>
+          <w:rFonts w:ascii="Arial" w:hAnsi="Arial" w:cs="Arial"/>
+          <w:sz w:val="24"/>
+          <w:szCs w:val="24"/>
+        </w:rPr>
+      </w:pPr>
+    </w:p>
+    <w:p>
+      <w:pPr>
+        <w:spacing w:line="360" w:lineRule="auto"/>
+        <w:jc w:val="both"/>
+        <w:rPr>
+          <w:rFonts w:ascii="Arial" w:hAnsi="Arial" w:cs="Arial"/>
+          <w:sz w:val="24"/>
+          <w:szCs w:val="24"/>
+        </w:rPr>
+      </w:pPr>
+    </w:p>
+    <w:p>
+      <w:pPr>
+        <w:spacing w:line="360" w:lineRule="auto"/>
+        <w:jc w:val="both"/>
+        <w:rPr>
+          <w:rFonts w:ascii="Arial" w:hAnsi="Arial" w:cs="Arial"/>
+          <w:sz w:val="24"/>
+          <w:szCs w:val="24"/>
+        </w:rPr>
+      </w:pPr>
+    </w:p>
+    <w:p>
+      <w:pPr>
+        <w:spacing w:line="360" w:lineRule="auto"/>
+        <w:jc w:val="both"/>
+        <w:rPr>
+          <w:rFonts w:ascii="Arial" w:hAnsi="Arial" w:cs="Arial"/>
+          <w:sz w:val="24"/>
+          <w:szCs w:val="24"/>
+        </w:rPr>
+      </w:pPr>
+    </w:p>
+    <w:p>
+      <w:pPr>
+        <w:spacing w:line="360" w:lineRule="auto"/>
+        <w:jc w:val="both"/>
+        <w:rPr>
+          <w:rFonts w:ascii="Arial" w:hAnsi="Arial" w:cs="Arial"/>
+          <w:sz w:val="24"/>
+          <w:szCs w:val="24"/>
+        </w:rPr>
+      </w:pPr>
+      <w:r>
+        <w:rPr>
+          <w:rFonts w:ascii="Arial" w:hAnsi="Arial" w:cs="Arial"/>
+          <w:sz w:val="24"/>
+          <w:szCs w:val="24"/>
+        </w:rPr>
+        <w:t xml:space="preserve"> </w:t>
+      </w:r>
     </w:p>
     <w:p>
       <w:pPr>
@@ -5543,7 +6914,7 @@
                     <pic:cNvPicPr/>
                   </pic:nvPicPr>
                   <pic:blipFill>
-                    <a:blip r:embed="rId31"/>
+                    <a:blip r:embed="rId32"/>
                     <a:stretch>
                       <a:fillRect/>
                     </a:stretch>
@@ -5663,8 +7034,6 @@
           <w:szCs w:val="24"/>
         </w:rPr>
       </w:pPr>
-      <w:bookmarkStart w:id="0" w:name="_GoBack"/>
-      <w:bookmarkEnd w:id="0"/>
     </w:p>
     <w:p>
       <w:pPr>
@@ -6182,8 +7551,8 @@
         </w:rPr>
         <w:lastRenderedPageBreak/>
         <w:pict>
-          <v:shape id="_x0000_i1031" type="#_x0000_t75" style="width:228.75pt;height:181.5pt">
-            <v:imagedata r:id="rId32" o:title="twitter_mask"/>
+          <v:shape id="_x0000_i1035" type="#_x0000_t75" style="width:228.75pt;height:181.5pt">
+            <v:imagedata r:id="rId33" o:title="twitter_mask"/>
           </v:shape>
         </w:pict>
       </w:r>
@@ -7213,7 +8582,7 @@
 </file>
 
 <file path=customXml/itemProps1.xml><?xml version="1.0" encoding="utf-8"?>
-<ds:datastoreItem xmlns:ds="http://schemas.openxmlformats.org/officeDocument/2006/customXml" ds:itemID="{297CB04C-A8E4-49E2-A7D5-1340028DCE1D}">
+<ds:datastoreItem xmlns:ds="http://schemas.openxmlformats.org/officeDocument/2006/customXml" ds:itemID="{D588CC47-F39A-4B51-ADC8-A7A18C30C998}">
   <ds:schemaRefs>
     <ds:schemaRef ds:uri="http://schemas.openxmlformats.org/officeDocument/2006/bibliography"/>
   </ds:schemaRefs>

</xml_diff>

<commit_message>
*fixed crucial bug in stopwords.py
</commit_message>
<xml_diff>
--- a/Doku.docx
+++ b/Doku.docx
@@ -726,8 +726,6 @@
           <w:szCs w:val="24"/>
         </w:rPr>
       </w:pPr>
-      <w:bookmarkStart w:id="0" w:name="_GoBack"/>
-      <w:bookmarkEnd w:id="0"/>
     </w:p>
     <w:p>
       <w:pPr>
@@ -5032,7 +5030,25 @@
           <w:sz w:val="24"/>
           <w:szCs w:val="24"/>
         </w:rPr>
-        <w:t>(40,56%) von allen 10.078 gezählten Tweets.</w:t>
+        <w:t xml:space="preserve">(40,56%) von allen 10.078 gezählten </w:t>
+      </w:r>
+      <w:bookmarkStart w:id="0" w:name="_GoBack"/>
+      <w:bookmarkEnd w:id="0"/>
+      <w:r>
+        <w:rPr>
+          <w:rFonts w:ascii="Arial" w:hAnsi="Arial" w:cs="Arial"/>
+          <w:sz w:val="24"/>
+          <w:szCs w:val="24"/>
+        </w:rPr>
+        <w:t>Erwähnungen</w:t>
+      </w:r>
+      <w:r>
+        <w:rPr>
+          <w:rFonts w:ascii="Arial" w:hAnsi="Arial" w:cs="Arial"/>
+          <w:sz w:val="24"/>
+          <w:szCs w:val="24"/>
+        </w:rPr>
+        <w:t>.</w:t>
       </w:r>
     </w:p>
     <w:p>
@@ -5344,7 +5360,7 @@
           <w:szCs w:val="24"/>
         </w:rPr>
         <w:pict>
-          <v:shape id="_x0000_i1036" type="#_x0000_t75" style="width:320.25pt;height:258.75pt">
+          <v:shape id="_x0000_i1034" type="#_x0000_t75" style="width:320.25pt;height:258.75pt">
             <v:imagedata r:id="rId30" o:title="achievement"/>
           </v:shape>
         </w:pict>
@@ -5459,7 +5475,7 @@
           <w:szCs w:val="24"/>
         </w:rPr>
         <w:pict>
-          <v:shape id="_x0000_i1034" type="#_x0000_t75" style="width:453.75pt;height:324pt">
+          <v:shape id="_x0000_i1035" type="#_x0000_t75" style="width:453.75pt;height:324pt">
             <v:imagedata r:id="rId31" o:title="Plot 35"/>
           </v:shape>
         </w:pict>
@@ -7551,7 +7567,7 @@
         </w:rPr>
         <w:lastRenderedPageBreak/>
         <w:pict>
-          <v:shape id="_x0000_i1035" type="#_x0000_t75" style="width:228.75pt;height:181.5pt">
+          <v:shape id="_x0000_i1036" type="#_x0000_t75" style="width:228.75pt;height:181.5pt">
             <v:imagedata r:id="rId33" o:title="twitter_mask"/>
           </v:shape>
         </w:pict>
@@ -8582,7 +8598,7 @@
 </file>
 
 <file path=customXml/itemProps1.xml><?xml version="1.0" encoding="utf-8"?>
-<ds:datastoreItem xmlns:ds="http://schemas.openxmlformats.org/officeDocument/2006/customXml" ds:itemID="{D588CC47-F39A-4B51-ADC8-A7A18C30C998}">
+<ds:datastoreItem xmlns:ds="http://schemas.openxmlformats.org/officeDocument/2006/customXml" ds:itemID="{699E8217-F90D-41B3-A7DF-A6A277674B4F}">
   <ds:schemaRefs>
     <ds:schemaRef ds:uri="http://schemas.openxmlformats.org/officeDocument/2006/bibliography"/>
   </ds:schemaRefs>

</xml_diff>